<commit_message>
Corection charte de projet et etude d'op
</commit_message>
<xml_diff>
--- a/Avant Projet/Charte de projet[School' In].docx
+++ b/Avant Projet/Charte de projet[School' In].docx
@@ -24,7 +24,7 @@
           <w:lang w:val="fr-FR" w:eastAsia="fr-FR" w:bidi="ar-SA"/>
         </w:rPr>
         <w:drawing>
-          <wp:inline distT="0" distB="0" distL="0" distR="0">
+          <wp:inline distT="0" distB="0" distL="0" distR="0" wp14:anchorId="1890191E" wp14:editId="6B205502">
             <wp:extent cx="5031878" cy="1020521"/>
             <wp:effectExtent l="19050" t="0" r="0" b="0"/>
             <wp:docPr id="2" name="Image 1" descr="https://encrypted-tbn2.gstatic.com/images?q=tbn:ANd9GcSX1Yxc-XxfVUUYVYKrqJx3JSXIM4jzM5vWnIm1YpWlqNJ0VKQFGQ"/>
@@ -108,19 +108,11 @@
           <w:rStyle w:val="StyleTitreLatin36ptCar"/>
         </w:rPr>
       </w:pPr>
-      <w:proofErr w:type="spellStart"/>
       <w:r>
         <w:rPr>
           <w:rStyle w:val="StyleTitreLatin36ptCar"/>
         </w:rPr>
-        <w:t>School</w:t>
-      </w:r>
-      <w:proofErr w:type="spellEnd"/>
-      <w:r>
-        <w:rPr>
-          <w:rStyle w:val="StyleTitreLatin36ptCar"/>
-        </w:rPr>
-        <w:t xml:space="preserve"> ‘ In</w:t>
+        <w:t>School ‘ In</w:t>
       </w:r>
       <w:r>
         <w:rPr>
@@ -496,6 +488,13 @@
                 <w:lang w:val="fr-FR"/>
               </w:rPr>
             </w:pPr>
+            <w:r>
+              <w:rPr>
+                <w:rFonts w:ascii="Arial" w:hAnsi="Arial" w:cs="Arial"/>
+                <w:lang w:val="fr-FR"/>
+              </w:rPr>
+              <w:t>26/10/2015</w:t>
+            </w:r>
           </w:p>
         </w:tc>
         <w:tc>
@@ -517,6 +516,13 @@
                 <w:lang w:val="fr-FR"/>
               </w:rPr>
             </w:pPr>
+            <w:r>
+              <w:rPr>
+                <w:rFonts w:ascii="Arial" w:hAnsi="Arial" w:cs="Arial"/>
+                <w:lang w:val="fr-FR"/>
+              </w:rPr>
+              <w:t>2</w:t>
+            </w:r>
           </w:p>
         </w:tc>
         <w:tc>
@@ -538,6 +544,28 @@
                 <w:lang w:val="fr-FR"/>
               </w:rPr>
             </w:pPr>
+            <w:r>
+              <w:rPr>
+                <w:rFonts w:ascii="Arial" w:hAnsi="Arial" w:cs="Arial"/>
+                <w:lang w:val="fr-FR"/>
+              </w:rPr>
+              <w:t>1</w:t>
+            </w:r>
+            <w:r>
+              <w:rPr>
+                <w:rFonts w:ascii="Arial" w:hAnsi="Arial" w:cs="Arial"/>
+                <w:vertAlign w:val="superscript"/>
+                <w:lang w:val="fr-FR"/>
+              </w:rPr>
+              <w:t>er</w:t>
+            </w:r>
+            <w:r>
+              <w:rPr>
+                <w:rFonts w:ascii="Arial" w:hAnsi="Arial" w:cs="Arial"/>
+                <w:lang w:val="fr-FR"/>
+              </w:rPr>
+              <w:t xml:space="preserve"> correction</w:t>
+            </w:r>
           </w:p>
         </w:tc>
         <w:tc>
@@ -559,6 +587,13 @@
                 <w:lang w:val="fr-FR"/>
               </w:rPr>
             </w:pPr>
+            <w:r>
+              <w:rPr>
+                <w:rFonts w:ascii="Arial" w:hAnsi="Arial" w:cs="Arial"/>
+                <w:lang w:val="fr-FR"/>
+              </w:rPr>
+              <w:t>Victor</w:t>
+            </w:r>
           </w:p>
         </w:tc>
       </w:tr>
@@ -2153,19 +2188,11 @@
                 <w:rFonts w:cs="Arial"/>
               </w:rPr>
             </w:pPr>
-            <w:proofErr w:type="spellStart"/>
             <w:r>
               <w:rPr>
                 <w:rFonts w:cs="Arial"/>
               </w:rPr>
-              <w:t>Andrian</w:t>
-            </w:r>
-            <w:proofErr w:type="spellEnd"/>
-            <w:r>
-              <w:rPr>
-                <w:rFonts w:cs="Arial"/>
-              </w:rPr>
-              <w:t xml:space="preserve"> KABOBO</w:t>
+              <w:t>Andrian KABOBO</w:t>
             </w:r>
           </w:p>
         </w:tc>
@@ -2505,7 +2532,7 @@
           <w:lang w:eastAsia="fr-FR"/>
         </w:rPr>
         <w:drawing>
-          <wp:inline distT="0" distB="0" distL="0" distR="0">
+          <wp:inline distT="0" distB="0" distL="0" distR="0" wp14:anchorId="526A2802" wp14:editId="4D8DBF59">
             <wp:extent cx="6039293" cy="3200400"/>
             <wp:effectExtent l="0" t="38100" r="0" b="57150"/>
             <wp:docPr id="1" name="Diagramme 1"/>
@@ -2587,21 +2614,65 @@
           <w:sz w:val="22"/>
           <w:szCs w:val="22"/>
         </w:rPr>
-        <w:t>d évolue à selon l’avancer de l’équipe, chaque grande phase du projet  est divisée en 4 catégorie Valider/A Valider/En Cours/A Faire qui regroupe les actions à réaliser et leur avancement.</w:t>
+        <w:t xml:space="preserve">d évolue </w:t>
       </w:r>
-      <w:bookmarkStart w:id="5" w:name="_GoBack"/>
-      <w:bookmarkEnd w:id="5"/>
+      <w:del w:id="5" w:author="Antoine Raquillet" w:date="2015-10-26T09:30:00Z">
+        <w:r>
+          <w:rPr>
+            <w:rFonts w:asciiTheme="minorHAnsi" w:hAnsiTheme="minorHAnsi"/>
+            <w:sz w:val="22"/>
+            <w:szCs w:val="22"/>
+          </w:rPr>
+          <w:delText xml:space="preserve">à </w:delText>
+        </w:r>
+      </w:del>
+      <w:r>
+        <w:rPr>
+          <w:rFonts w:asciiTheme="minorHAnsi" w:hAnsiTheme="minorHAnsi"/>
+          <w:sz w:val="22"/>
+          <w:szCs w:val="22"/>
+        </w:rPr>
+        <w:t xml:space="preserve">selon </w:t>
+      </w:r>
+      <w:del w:id="6" w:author="Antoine Raquillet" w:date="2015-10-26T09:30:00Z">
+        <w:r>
+          <w:rPr>
+            <w:rFonts w:asciiTheme="minorHAnsi" w:hAnsiTheme="minorHAnsi"/>
+            <w:sz w:val="22"/>
+            <w:szCs w:val="22"/>
+          </w:rPr>
+          <w:delText xml:space="preserve">l’avancer </w:delText>
+        </w:r>
+      </w:del>
+      <w:ins w:id="7" w:author="Antoine Raquillet" w:date="2015-10-26T09:30:00Z">
+        <w:r>
+          <w:rPr>
+            <w:rFonts w:asciiTheme="minorHAnsi" w:hAnsiTheme="minorHAnsi"/>
+            <w:sz w:val="22"/>
+            <w:szCs w:val="22"/>
+          </w:rPr>
+          <w:t xml:space="preserve">l’avancée </w:t>
+        </w:r>
+      </w:ins>
+      <w:r>
+        <w:rPr>
+          <w:rFonts w:asciiTheme="minorHAnsi" w:hAnsiTheme="minorHAnsi"/>
+          <w:sz w:val="22"/>
+          <w:szCs w:val="22"/>
+        </w:rPr>
+        <w:t>de l’équipe, chaque grande phase du projet qui correspond a des tableaux (Par itération)  est divisée en 4 catégorie de carte Valider/A Valider/En Cours/A Faire qui regroupe les actions à réaliser sous forme de tache  qui correspond au objectif a réaliser.</w:t>
+      </w:r>
     </w:p>
     <w:p/>
     <w:p>
       <w:pPr>
         <w:pStyle w:val="Titre2"/>
       </w:pPr>
-      <w:bookmarkStart w:id="6" w:name="_Toc415583637"/>
+      <w:bookmarkStart w:id="8" w:name="_Toc415583637"/>
       <w:r>
         <w:t>Evaluation des charges et calendrier cible</w:t>
       </w:r>
-      <w:bookmarkEnd w:id="6"/>
+      <w:bookmarkEnd w:id="8"/>
     </w:p>
     <w:p>
       <w:pPr>
@@ -2774,11 +2845,11 @@
       <w:pPr>
         <w:pStyle w:val="Titre2"/>
       </w:pPr>
-      <w:bookmarkStart w:id="7" w:name="_Toc415583638"/>
+      <w:bookmarkStart w:id="9" w:name="_Toc415583638"/>
       <w:r>
         <w:t>Planification initiale</w:t>
       </w:r>
-      <w:bookmarkEnd w:id="7"/>
+      <w:bookmarkEnd w:id="9"/>
     </w:p>
     <w:p/>
     <w:p>
@@ -2817,7 +2888,7 @@
         <w:t>-Gestion du</w:t>
       </w:r>
       <w:r>
-        <w:t xml:space="preserve"> budget</w:t>
+        <w:t xml:space="preserve"> Planning</w:t>
       </w:r>
       <w:r>
         <w:br w:type="page"/>
@@ -2827,12 +2898,12 @@
       <w:pPr>
         <w:pStyle w:val="Titre2"/>
       </w:pPr>
-      <w:bookmarkStart w:id="8" w:name="_Toc415583639"/>
+      <w:bookmarkStart w:id="10" w:name="_Toc415583639"/>
       <w:r>
         <w:lastRenderedPageBreak/>
         <w:t>Gestion du reporting</w:t>
       </w:r>
-      <w:bookmarkEnd w:id="8"/>
+      <w:bookmarkEnd w:id="10"/>
     </w:p>
     <w:p>
       <w:pPr>
@@ -3038,23 +3109,7 @@
           <w:rFonts w:ascii="Calibri" w:eastAsia="Calibri" w:hAnsi="Calibri" w:cs="Calibri"/>
           <w:color w:val="000000" w:themeColor="text1"/>
         </w:rPr>
-        <w:t xml:space="preserve">Le suiveur aura bien entendue axer a tout c’est outil de communication il pourra donc être </w:t>
-      </w:r>
-      <w:proofErr w:type="spellStart"/>
-      <w:r>
-        <w:rPr>
-          <w:rFonts w:ascii="Calibri" w:eastAsia="Calibri" w:hAnsi="Calibri" w:cs="Calibri"/>
-          <w:color w:val="000000" w:themeColor="text1"/>
-        </w:rPr>
-        <w:t>a</w:t>
-      </w:r>
-      <w:proofErr w:type="spellEnd"/>
-      <w:r>
-        <w:rPr>
-          <w:rFonts w:ascii="Calibri" w:eastAsia="Calibri" w:hAnsi="Calibri" w:cs="Calibri"/>
-          <w:color w:val="000000" w:themeColor="text1"/>
-        </w:rPr>
-        <w:t xml:space="preserve"> tout moment informé de l’avancée du projet.</w:t>
+        <w:t>Le suiveur aura bien entendue axer a tout c’est outil de communication il pourra donc être a tout moment informé de l’avancée du projet.</w:t>
       </w:r>
     </w:p>
     <w:p>
@@ -3077,7 +3132,7 @@
           <w:bCs/>
         </w:rPr>
       </w:pPr>
-      <w:bookmarkStart w:id="9" w:name="_Toc415583640"/>
+      <w:bookmarkStart w:id="11" w:name="_Toc415583640"/>
       <w:r>
         <w:rPr>
           <w:rStyle w:val="Titre3Car"/>
@@ -3102,7 +3157,7 @@
         </w:rPr>
         <w:t>avec les parties prenantes</w:t>
       </w:r>
-      <w:bookmarkEnd w:id="9"/>
+      <w:bookmarkEnd w:id="11"/>
     </w:p>
     <w:p/>
     <w:p>
@@ -3127,7 +3182,6 @@
         <w:rPr>
           <w:rFonts w:ascii="Calibri" w:eastAsia="Calibri" w:hAnsi="Calibri" w:cs="Calibri"/>
           <w:color w:val="000000"/>
-          <w:sz w:val="12"/>
         </w:rPr>
       </w:pPr>
     </w:p>
@@ -3144,7 +3198,7 @@
           <w:rFonts w:ascii="Calibri" w:eastAsia="Calibri" w:hAnsi="Calibri" w:cs="Calibri"/>
           <w:color w:val="000000"/>
         </w:rPr>
-        <w:t>L'équipe communique avec son suiveur via des réunions physiques pendant les cours ou par mail, si une difficulté apparaît. </w:t>
+        <w:t>L'équipe communique avec son suiveur via des réunions hebdomadaires physiques, ou pendant les cours ou par mail, si une difficulté apparaît. </w:t>
       </w:r>
     </w:p>
     <w:p>
@@ -3168,7 +3222,7 @@
           <w:bCs/>
         </w:rPr>
       </w:pPr>
-      <w:bookmarkStart w:id="10" w:name="_Toc415583641"/>
+      <w:bookmarkStart w:id="12" w:name="_Toc415583641"/>
       <w:r>
         <w:rPr>
           <w:rStyle w:val="Titre3Car"/>
@@ -3177,804 +3231,166 @@
         </w:rPr>
         <w:t>Gestion de la documentation</w:t>
       </w:r>
-      <w:bookmarkEnd w:id="10"/>
+      <w:bookmarkEnd w:id="12"/>
     </w:p>
     <w:p/>
     <w:p>
       <w:pPr>
-        <w:keepLines/>
-        <w:tabs>
-          <w:tab w:val="left" w:pos="0"/>
-          <w:tab w:val="center" w:pos="4536"/>
-        </w:tabs>
-        <w:spacing w:line="360" w:lineRule="auto"/>
-        <w:ind w:right="-17"/>
-        <w:jc w:val="both"/>
-        <w:rPr>
-          <w:rFonts w:ascii="Calibri" w:hAnsi="Calibri"/>
+        <w:spacing w:before="100" w:beforeAutospacing="1" w:after="100" w:afterAutospacing="1" w:line="240" w:lineRule="auto"/>
+        <w:rPr>
+          <w:rFonts w:eastAsia="Times New Roman" w:cs="Times New Roman"/>
+          <w:sz w:val="24"/>
+          <w:szCs w:val="24"/>
+          <w:lang w:eastAsia="fr-FR"/>
         </w:rPr>
       </w:pPr>
       <w:r>
         <w:rPr>
-          <w:rFonts w:ascii="Calibri" w:hAnsi="Calibri"/>
-        </w:rPr>
-        <w:t xml:space="preserve">La documentation d’un projet  a une importance primordiale : c’est l’outil de communication entre les membres de l’équipe et les intervenants </w:t>
-      </w:r>
-      <w:proofErr w:type="gramStart"/>
-      <w:r>
-        <w:rPr>
-          <w:rFonts w:ascii="Calibri" w:hAnsi="Calibri"/>
-        </w:rPr>
-        <w:t>extérieurs(</w:t>
-      </w:r>
-      <w:proofErr w:type="gramEnd"/>
-      <w:r>
-        <w:rPr>
-          <w:rFonts w:ascii="Calibri" w:hAnsi="Calibri"/>
-        </w:rPr>
-        <w:t>membre des instances de pilotage, chef  de projet, utilisateurs, etc…).Elle assure la pérennité des informations au sein du projet.</w:t>
+          <w:rFonts w:eastAsia="Times New Roman" w:cs="Times New Roman"/>
+          <w:sz w:val="24"/>
+          <w:szCs w:val="24"/>
+          <w:lang w:eastAsia="fr-FR"/>
+        </w:rPr>
+        <w:t xml:space="preserve">La documentation d’un projet a une importance primordiale : c’est l’outil de communication entre les membres de l’équipe et les intervenants extérieurs (membre des instances de pilotage, chef de projet, utilisateurs, etc…).Elle assure la pérennité des informations au sein du projet. </w:t>
       </w:r>
     </w:p>
     <w:p>
       <w:pPr>
-        <w:keepLines/>
-        <w:tabs>
-          <w:tab w:val="left" w:pos="0"/>
-          <w:tab w:val="center" w:pos="4536"/>
-        </w:tabs>
-        <w:spacing w:line="360" w:lineRule="auto"/>
-        <w:ind w:right="-17"/>
-        <w:jc w:val="both"/>
-        <w:rPr>
-          <w:rFonts w:ascii="Calibri" w:hAnsi="Calibri"/>
+        <w:spacing w:before="100" w:beforeAutospacing="1" w:after="100" w:afterAutospacing="1" w:line="240" w:lineRule="auto"/>
+        <w:rPr>
+          <w:rFonts w:eastAsia="Times New Roman" w:cs="Times New Roman"/>
+          <w:sz w:val="24"/>
+          <w:szCs w:val="24"/>
+          <w:lang w:eastAsia="fr-FR"/>
         </w:rPr>
       </w:pPr>
       <w:r>
         <w:rPr>
-          <w:rFonts w:ascii="Calibri" w:hAnsi="Calibri"/>
-        </w:rPr>
-        <w:t>Afin d’organiser la gestion de la documentation produit par projet, il convient au préalable d’identifier  tous les types de documents  relatifs aux diverses étapes d’un projet.  Nous nous sommes mis d’accord sur différents règles à respecter.</w:t>
+          <w:rFonts w:eastAsia="Times New Roman" w:cs="Times New Roman"/>
+          <w:sz w:val="24"/>
+          <w:szCs w:val="24"/>
+          <w:lang w:eastAsia="fr-FR"/>
+        </w:rPr>
+        <w:t xml:space="preserve">Afin d’organiser la gestion de la documentation produit par projet, il convient au préalable d’identifier tous les types de documents relatifs aux diverses étapes d’un projet. </w:t>
       </w:r>
     </w:p>
     <w:p>
       <w:pPr>
-        <w:keepLines/>
-        <w:tabs>
-          <w:tab w:val="left" w:pos="0"/>
-          <w:tab w:val="center" w:pos="4536"/>
-        </w:tabs>
-        <w:spacing w:line="360" w:lineRule="auto"/>
-        <w:ind w:right="-17"/>
-        <w:jc w:val="both"/>
-        <w:rPr>
-          <w:rFonts w:ascii="Calibri" w:hAnsi="Calibri"/>
-        </w:rPr>
-      </w:pPr>
-    </w:p>
-    <w:p>
-      <w:pPr>
-        <w:keepLines/>
-        <w:tabs>
-          <w:tab w:val="left" w:pos="0"/>
-          <w:tab w:val="center" w:pos="4536"/>
-        </w:tabs>
-        <w:spacing w:line="360" w:lineRule="auto"/>
-        <w:ind w:right="-17"/>
-        <w:jc w:val="both"/>
-        <w:rPr>
-          <w:rFonts w:ascii="Calibri" w:hAnsi="Calibri"/>
-        </w:rPr>
-      </w:pPr>
-    </w:p>
-    <w:p>
-      <w:pPr>
-        <w:keepLines/>
-        <w:tabs>
-          <w:tab w:val="left" w:pos="0"/>
-          <w:tab w:val="center" w:pos="4536"/>
-        </w:tabs>
-        <w:spacing w:line="360" w:lineRule="auto"/>
-        <w:ind w:right="-17"/>
-        <w:jc w:val="both"/>
-        <w:rPr>
-          <w:rFonts w:ascii="Calibri" w:hAnsi="Calibri"/>
-        </w:rPr>
-      </w:pPr>
-    </w:p>
-    <w:p>
-      <w:pPr>
-        <w:keepLines/>
-        <w:tabs>
-          <w:tab w:val="left" w:pos="0"/>
-          <w:tab w:val="center" w:pos="4536"/>
-        </w:tabs>
-        <w:spacing w:line="360" w:lineRule="auto"/>
-        <w:ind w:right="-17"/>
-        <w:jc w:val="both"/>
-        <w:rPr>
-          <w:rFonts w:ascii="Calibri" w:hAnsi="Calibri"/>
+        <w:spacing w:before="100" w:beforeAutospacing="1" w:after="100" w:afterAutospacing="1" w:line="240" w:lineRule="auto"/>
+        <w:rPr>
+          <w:rFonts w:eastAsia="Times New Roman" w:cs="Times New Roman"/>
+          <w:sz w:val="24"/>
+          <w:szCs w:val="24"/>
+          <w:lang w:eastAsia="fr-FR"/>
         </w:rPr>
       </w:pPr>
       <w:r>
         <w:rPr>
-          <w:rFonts w:ascii="Calibri" w:hAnsi="Calibri"/>
-        </w:rPr>
-        <w:lastRenderedPageBreak/>
-        <w:t>Ces règles s’articulent autour de plusieurs thèmes. Les plus courants sont :</w:t>
+          <w:rFonts w:eastAsia="Times New Roman" w:cs="Times New Roman"/>
+          <w:sz w:val="24"/>
+          <w:szCs w:val="24"/>
+          <w:lang w:eastAsia="fr-FR"/>
+        </w:rPr>
+        <w:t xml:space="preserve">L’ensemble des conventions de codage en C# sont spécifiés dans le lien suivant : </w:t>
       </w:r>
     </w:p>
     <w:p>
       <w:pPr>
-        <w:numPr>
-          <w:ilvl w:val="0"/>
-          <w:numId w:val="13"/>
-        </w:numPr>
-        <w:tabs>
-          <w:tab w:val="left" w:pos="284"/>
-        </w:tabs>
-        <w:spacing w:line="360" w:lineRule="auto"/>
-        <w:ind w:left="284" w:hanging="284"/>
-        <w:jc w:val="both"/>
-        <w:rPr>
-          <w:rFonts w:ascii="Calibri" w:hAnsi="Calibri"/>
+        <w:spacing w:before="100" w:beforeAutospacing="1" w:after="100" w:afterAutospacing="1" w:line="240" w:lineRule="auto"/>
+        <w:rPr>
+          <w:rFonts w:eastAsia="Times New Roman" w:cs="Times New Roman"/>
+          <w:sz w:val="24"/>
+          <w:szCs w:val="24"/>
+          <w:lang w:eastAsia="fr-FR"/>
         </w:rPr>
       </w:pPr>
       <w:r>
         <w:rPr>
-          <w:rFonts w:ascii="Calibri" w:hAnsi="Calibri"/>
-        </w:rPr>
-        <w:t>La dénomination et l’organisation  des fichiers  du code source ;</w:t>
+          <w:rFonts w:eastAsia="Times New Roman" w:cs="Times New Roman"/>
+          <w:sz w:val="24"/>
+          <w:szCs w:val="24"/>
+          <w:lang w:eastAsia="fr-FR"/>
+        </w:rPr>
+        <w:t xml:space="preserve">https://msdn.microsoft.com/fr-fr/library/ff926074.aspx </w:t>
       </w:r>
     </w:p>
     <w:p>
       <w:pPr>
-        <w:numPr>
-          <w:ilvl w:val="0"/>
-          <w:numId w:val="13"/>
-        </w:numPr>
-        <w:tabs>
-          <w:tab w:val="left" w:pos="284"/>
-        </w:tabs>
-        <w:spacing w:line="360" w:lineRule="auto"/>
-        <w:ind w:left="284" w:hanging="284"/>
-        <w:jc w:val="both"/>
-        <w:rPr>
-          <w:rFonts w:ascii="Calibri" w:hAnsi="Calibri"/>
+        <w:spacing w:before="100" w:beforeAutospacing="1" w:after="100" w:afterAutospacing="1" w:line="240" w:lineRule="auto"/>
+        <w:rPr>
+          <w:rFonts w:eastAsia="Times New Roman" w:cs="Times New Roman"/>
+          <w:sz w:val="24"/>
+          <w:szCs w:val="24"/>
+          <w:lang w:eastAsia="fr-FR"/>
         </w:rPr>
       </w:pPr>
       <w:r>
         <w:rPr>
-          <w:rFonts w:ascii="Calibri" w:hAnsi="Calibri"/>
-        </w:rPr>
-        <w:t>Le style d’identification ;</w:t>
+          <w:rFonts w:eastAsia="Times New Roman" w:cs="Times New Roman"/>
+          <w:sz w:val="24"/>
+          <w:szCs w:val="24"/>
+          <w:lang w:eastAsia="fr-FR"/>
+        </w:rPr>
+        <w:t xml:space="preserve">Nous mettrons les différentes taches réalisés sur Trello qui est basé sur une organisation des planches listant des cartes, chacune représentant des taches. </w:t>
       </w:r>
     </w:p>
     <w:p>
       <w:pPr>
-        <w:numPr>
-          <w:ilvl w:val="0"/>
-          <w:numId w:val="13"/>
-        </w:numPr>
-        <w:tabs>
-          <w:tab w:val="left" w:pos="284"/>
-        </w:tabs>
-        <w:spacing w:line="360" w:lineRule="auto"/>
-        <w:ind w:left="284" w:hanging="284"/>
-        <w:jc w:val="both"/>
-        <w:rPr>
-          <w:rFonts w:ascii="Calibri" w:hAnsi="Calibri"/>
+        <w:spacing w:before="100" w:beforeAutospacing="1" w:after="100" w:afterAutospacing="1" w:line="240" w:lineRule="auto"/>
+        <w:rPr>
+          <w:rFonts w:eastAsia="Times New Roman" w:cs="Times New Roman"/>
+          <w:sz w:val="24"/>
+          <w:szCs w:val="24"/>
+          <w:lang w:eastAsia="fr-FR"/>
         </w:rPr>
       </w:pPr>
       <w:r>
         <w:rPr>
-          <w:rFonts w:ascii="Calibri" w:hAnsi="Calibri"/>
-        </w:rPr>
-        <w:t>Les conventions de dénomination ou règle de nommage ;</w:t>
+          <w:rFonts w:eastAsia="Times New Roman" w:cs="Times New Roman"/>
+          <w:sz w:val="24"/>
+          <w:szCs w:val="24"/>
+          <w:lang w:eastAsia="fr-FR"/>
+        </w:rPr>
+        <w:lastRenderedPageBreak/>
+        <w:t>A chaque fin de tache, nous mettrons les documents sur le serveur Hugo. Nous utiliserons git qui nous permettra de mieux gérer l’évolution du projet. Nous présentons le workflow que nous utilisons dans le lien suivant : https://github.com/Vandre91/School-In.</w:t>
       </w:r>
     </w:p>
     <w:p>
       <w:pPr>
-        <w:numPr>
-          <w:ilvl w:val="0"/>
-          <w:numId w:val="13"/>
-        </w:numPr>
-        <w:tabs>
-          <w:tab w:val="left" w:pos="284"/>
-        </w:tabs>
-        <w:spacing w:line="360" w:lineRule="auto"/>
-        <w:ind w:left="284" w:hanging="284"/>
-        <w:jc w:val="both"/>
         <w:rPr>
           <w:rFonts w:ascii="Calibri" w:hAnsi="Calibri"/>
         </w:rPr>
       </w:pPr>
-      <w:r>
-        <w:rPr>
-          <w:rFonts w:ascii="Calibri" w:hAnsi="Calibri"/>
-        </w:rPr>
-        <w:t>Les commentaires et documentations du code source ;</w:t>
-      </w:r>
     </w:p>
     <w:p>
       <w:pPr>
-        <w:numPr>
-          <w:ilvl w:val="0"/>
-          <w:numId w:val="13"/>
-        </w:numPr>
-        <w:tabs>
-          <w:tab w:val="left" w:pos="284"/>
-        </w:tabs>
-        <w:spacing w:line="360" w:lineRule="auto"/>
-        <w:ind w:left="284" w:hanging="284"/>
-        <w:jc w:val="both"/>
         <w:rPr>
           <w:rFonts w:ascii="Calibri" w:hAnsi="Calibri"/>
         </w:rPr>
       </w:pPr>
-      <w:r>
-        <w:rPr>
-          <w:rFonts w:ascii="Calibri" w:hAnsi="Calibri"/>
-        </w:rPr>
-        <w:t>Les recommandations sur la déclaration des variables ;</w:t>
-      </w:r>
     </w:p>
     <w:p>
       <w:pPr>
-        <w:numPr>
-          <w:ilvl w:val="0"/>
-          <w:numId w:val="13"/>
-        </w:numPr>
-        <w:tabs>
-          <w:tab w:val="left" w:pos="284"/>
-        </w:tabs>
-        <w:spacing w:line="360" w:lineRule="auto"/>
-        <w:ind w:left="284" w:hanging="284"/>
-        <w:jc w:val="both"/>
         <w:rPr>
           <w:rFonts w:ascii="Calibri" w:hAnsi="Calibri"/>
         </w:rPr>
       </w:pPr>
-      <w:r>
-        <w:rPr>
-          <w:rFonts w:ascii="Calibri" w:hAnsi="Calibri"/>
-        </w:rPr>
-        <w:t>Les recommandations sur l’écriture des instructions, des structures  de contrôle et l’usage des parenthèses dans les expressions.</w:t>
-      </w:r>
     </w:p>
     <w:p>
       <w:pPr>
-        <w:tabs>
-          <w:tab w:val="left" w:pos="284"/>
-        </w:tabs>
-        <w:spacing w:line="360" w:lineRule="auto"/>
-        <w:ind w:left="720"/>
-        <w:jc w:val="both"/>
+        <w:pStyle w:val="Titre2"/>
         <w:rPr>
           <w:rFonts w:ascii="Calibri" w:hAnsi="Calibri"/>
         </w:rPr>
       </w:pPr>
+      <w:bookmarkStart w:id="13" w:name="_Toc415583642"/>
       <w:r>
         <w:rPr>
           <w:rFonts w:ascii="Calibri" w:hAnsi="Calibri"/>
         </w:rPr>
-        <w:t>D’où, ces règles se déclinent comme suit :</w:t>
-      </w:r>
-    </w:p>
-    <w:p>
-      <w:pPr>
-        <w:numPr>
-          <w:ilvl w:val="0"/>
-          <w:numId w:val="14"/>
-        </w:numPr>
-        <w:tabs>
-          <w:tab w:val="left" w:pos="567"/>
-        </w:tabs>
-        <w:spacing w:line="360" w:lineRule="auto"/>
-        <w:ind w:left="568" w:hanging="284"/>
-        <w:jc w:val="both"/>
-        <w:rPr>
-          <w:rFonts w:ascii="Calibri" w:hAnsi="Calibri"/>
-          <w:b/>
-        </w:rPr>
-      </w:pPr>
-      <w:r>
-        <w:rPr>
-          <w:rFonts w:ascii="Calibri" w:hAnsi="Calibri"/>
-          <w:b/>
-        </w:rPr>
-        <w:t>Les règles facilitant  la maintenance du code :</w:t>
-      </w:r>
-    </w:p>
-    <w:p>
-      <w:pPr>
-        <w:numPr>
-          <w:ilvl w:val="0"/>
-          <w:numId w:val="13"/>
-        </w:numPr>
-        <w:tabs>
-          <w:tab w:val="left" w:pos="284"/>
-        </w:tabs>
-        <w:spacing w:line="360" w:lineRule="auto"/>
-        <w:ind w:left="284" w:hanging="284"/>
-        <w:jc w:val="both"/>
-        <w:rPr>
-          <w:rFonts w:ascii="Calibri" w:hAnsi="Calibri"/>
-        </w:rPr>
-      </w:pPr>
-      <w:r>
-        <w:rPr>
-          <w:rFonts w:ascii="Calibri" w:hAnsi="Calibri"/>
-        </w:rPr>
-        <w:t>Les identificateurs  des constantes doivent être composés de  MAJUSCULES  ou  de caractères soulignés.</w:t>
-      </w:r>
-    </w:p>
-    <w:p>
-      <w:pPr>
-        <w:numPr>
-          <w:ilvl w:val="0"/>
-          <w:numId w:val="13"/>
-        </w:numPr>
-        <w:tabs>
-          <w:tab w:val="left" w:pos="284"/>
-        </w:tabs>
-        <w:spacing w:line="360" w:lineRule="auto"/>
-        <w:ind w:left="284" w:hanging="284"/>
-        <w:jc w:val="both"/>
-        <w:rPr>
-          <w:rFonts w:ascii="Calibri" w:hAnsi="Calibri"/>
-        </w:rPr>
-      </w:pPr>
-      <w:r>
-        <w:rPr>
-          <w:rFonts w:ascii="Calibri" w:hAnsi="Calibri"/>
-        </w:rPr>
-        <w:t xml:space="preserve">Les  identificateurs de classes doivent être écrits en CamelCase </w:t>
-      </w:r>
-      <w:proofErr w:type="gramStart"/>
-      <w:r>
-        <w:rPr>
-          <w:rFonts w:ascii="Calibri" w:hAnsi="Calibri"/>
-        </w:rPr>
-        <w:t>( (</w:t>
-      </w:r>
-      <w:proofErr w:type="gramEnd"/>
-      <w:r>
-        <w:rPr>
-          <w:rFonts w:ascii="Calibri" w:hAnsi="Calibri"/>
-        </w:rPr>
-        <w:t>littéralement : « casse de chameau »). C’est un terme anglais utilisé dans l'informatique. Elle est une pratique qui consiste à écrire un ensemble de mots en mettant en majuscule la première lettre des mots liés.</w:t>
-      </w:r>
-    </w:p>
-    <w:p>
-      <w:pPr>
-        <w:numPr>
-          <w:ilvl w:val="0"/>
-          <w:numId w:val="13"/>
-        </w:numPr>
-        <w:tabs>
-          <w:tab w:val="left" w:pos="284"/>
-        </w:tabs>
-        <w:spacing w:line="360" w:lineRule="auto"/>
-        <w:ind w:left="284" w:hanging="284"/>
-        <w:jc w:val="both"/>
-        <w:rPr>
-          <w:rFonts w:ascii="Calibri" w:hAnsi="Calibri"/>
-        </w:rPr>
-      </w:pPr>
-      <w:r>
-        <w:rPr>
-          <w:rFonts w:ascii="Calibri" w:hAnsi="Calibri"/>
-        </w:rPr>
-        <w:t xml:space="preserve">Les identificateurs des méthodes doivent être </w:t>
-      </w:r>
-      <w:proofErr w:type="gramStart"/>
-      <w:r>
-        <w:rPr>
-          <w:rFonts w:ascii="Calibri" w:hAnsi="Calibri"/>
-        </w:rPr>
-        <w:t>écrites</w:t>
-      </w:r>
-      <w:proofErr w:type="gramEnd"/>
-      <w:r>
-        <w:rPr>
-          <w:rFonts w:ascii="Calibri" w:hAnsi="Calibri"/>
-        </w:rPr>
-        <w:t xml:space="preserve"> en Camelcase en commençant par une lettre  </w:t>
-      </w:r>
-      <w:r>
-        <w:rPr>
-          <w:rFonts w:ascii="Calibri" w:hAnsi="Calibri"/>
-        </w:rPr>
-        <w:t>minuscule</w:t>
-      </w:r>
-      <w:r>
-        <w:rPr>
-          <w:rFonts w:ascii="Calibri" w:hAnsi="Calibri"/>
-        </w:rPr>
-        <w:t>.</w:t>
-      </w:r>
-    </w:p>
-    <w:p>
-      <w:pPr>
-        <w:tabs>
-          <w:tab w:val="left" w:pos="284"/>
-        </w:tabs>
-        <w:spacing w:line="360" w:lineRule="auto"/>
-        <w:jc w:val="both"/>
-        <w:rPr>
-          <w:rFonts w:ascii="Calibri" w:hAnsi="Calibri"/>
-        </w:rPr>
-      </w:pPr>
-      <w:r>
-        <w:rPr>
-          <w:rFonts w:ascii="Calibri" w:hAnsi="Calibri"/>
-        </w:rPr>
-        <w:br/>
-        <w:t xml:space="preserve">                 Après  avoir réalisé les livrables attendus  tel que les aspects d’utilisation, les aspects conceptuels et méthodologiques qui seront mieux détaillés un peu  plus bas </w:t>
-      </w:r>
-      <w:r>
-        <w:rPr>
-          <w:rFonts w:ascii="Calibri" w:hAnsi="Calibri"/>
-        </w:rPr>
-        <w:br/>
-        <w:t xml:space="preserve">                 Nous mettrons les différentes taches réalisées sur Trello qui est basé sur une organisation des projets en planches listant des cartes, chacune représentant des tâches. Les cartes sont assignables à des utilisateurs et sont mobiles d'une planche à l'autre, traduisant leur avancement. Pour que l’ensemble de l’équipe ait une idée sur le travail de chaque membre du groupe.</w:t>
-      </w:r>
-    </w:p>
-    <w:p>
-      <w:pPr>
-        <w:tabs>
-          <w:tab w:val="left" w:pos="284"/>
-        </w:tabs>
-        <w:spacing w:line="360" w:lineRule="auto"/>
-        <w:jc w:val="both"/>
-        <w:rPr>
-          <w:rFonts w:ascii="Calibri" w:hAnsi="Calibri"/>
-        </w:rPr>
-      </w:pPr>
-      <w:r>
-        <w:rPr>
-          <w:rFonts w:ascii="Calibri" w:hAnsi="Calibri"/>
-        </w:rPr>
-        <w:tab/>
-      </w:r>
-      <w:r>
-        <w:rPr>
-          <w:rFonts w:ascii="Calibri" w:hAnsi="Calibri"/>
-        </w:rPr>
-        <w:tab/>
-        <w:t xml:space="preserve">     A chaque fin de tache, nous mettrons les documents sur le serveur </w:t>
-      </w:r>
-      <w:proofErr w:type="spellStart"/>
-      <w:r>
-        <w:rPr>
-          <w:rFonts w:ascii="Calibri" w:hAnsi="Calibri"/>
-        </w:rPr>
-        <w:t>Hugo.Nous</w:t>
-      </w:r>
-      <w:proofErr w:type="spellEnd"/>
-      <w:r>
-        <w:rPr>
-          <w:rFonts w:ascii="Calibri" w:hAnsi="Calibri"/>
-        </w:rPr>
-        <w:t xml:space="preserve"> utiliserons git qui nous permettra de mieux gérer l’évolution du projet. Pour ce faire, Git possède deux structures de données : une base d'objets et un cache de répertoires. Il existe quatre types d'objets :</w:t>
-      </w:r>
-    </w:p>
-    <w:p>
-      <w:pPr>
-        <w:tabs>
-          <w:tab w:val="left" w:pos="284"/>
-        </w:tabs>
-        <w:spacing w:line="360" w:lineRule="auto"/>
-        <w:jc w:val="both"/>
-        <w:rPr>
-          <w:rFonts w:ascii="Calibri" w:hAnsi="Calibri"/>
-        </w:rPr>
-      </w:pPr>
-    </w:p>
-    <w:p>
-      <w:pPr>
-        <w:tabs>
-          <w:tab w:val="left" w:pos="284"/>
-        </w:tabs>
-        <w:spacing w:line="360" w:lineRule="auto"/>
-        <w:jc w:val="both"/>
-        <w:rPr>
-          <w:rFonts w:ascii="Calibri" w:hAnsi="Calibri"/>
-        </w:rPr>
-      </w:pPr>
-      <w:proofErr w:type="gramStart"/>
-      <w:r>
-        <w:rPr>
-          <w:rFonts w:ascii="Calibri" w:hAnsi="Calibri"/>
-        </w:rPr>
-        <w:lastRenderedPageBreak/>
-        <w:t>l'objet</w:t>
-      </w:r>
-      <w:proofErr w:type="gramEnd"/>
-      <w:r>
-        <w:rPr>
-          <w:rFonts w:ascii="Calibri" w:hAnsi="Calibri"/>
-        </w:rPr>
-        <w:t xml:space="preserve"> blob, qui représente le contenu d'un fichier (l'origine de cette dénomination est probablement à chercher dans les </w:t>
-      </w:r>
-      <w:proofErr w:type="spellStart"/>
-      <w:r>
-        <w:rPr>
-          <w:rFonts w:ascii="Calibri" w:hAnsi="Calibri"/>
-        </w:rPr>
-        <w:t>binary</w:t>
-      </w:r>
-      <w:proofErr w:type="spellEnd"/>
-      <w:r>
-        <w:rPr>
-          <w:rFonts w:ascii="Calibri" w:hAnsi="Calibri"/>
-        </w:rPr>
-        <w:t xml:space="preserve"> large </w:t>
-      </w:r>
-      <w:proofErr w:type="spellStart"/>
-      <w:r>
-        <w:rPr>
-          <w:rFonts w:ascii="Calibri" w:hAnsi="Calibri"/>
-        </w:rPr>
-        <w:t>objects</w:t>
-      </w:r>
-      <w:proofErr w:type="spellEnd"/>
-      <w:r>
-        <w:rPr>
-          <w:rFonts w:ascii="Calibri" w:hAnsi="Calibri"/>
-        </w:rPr>
-        <w:t xml:space="preserve"> des bases de données) ;</w:t>
-      </w:r>
-    </w:p>
-    <w:p>
-      <w:pPr>
-        <w:tabs>
-          <w:tab w:val="left" w:pos="284"/>
-        </w:tabs>
-        <w:spacing w:line="360" w:lineRule="auto"/>
-        <w:jc w:val="both"/>
-        <w:rPr>
-          <w:rFonts w:ascii="Calibri" w:hAnsi="Calibri"/>
-        </w:rPr>
-      </w:pPr>
-      <w:proofErr w:type="gramStart"/>
-      <w:r>
-        <w:rPr>
-          <w:rFonts w:ascii="Calibri" w:hAnsi="Calibri"/>
-        </w:rPr>
-        <w:t>l'objet</w:t>
-      </w:r>
-      <w:proofErr w:type="gramEnd"/>
-      <w:r>
-        <w:rPr>
-          <w:rFonts w:ascii="Calibri" w:hAnsi="Calibri"/>
-        </w:rPr>
-        <w:t xml:space="preserve"> </w:t>
-      </w:r>
-      <w:proofErr w:type="spellStart"/>
-      <w:r>
-        <w:rPr>
-          <w:rFonts w:ascii="Calibri" w:hAnsi="Calibri"/>
-        </w:rPr>
-        <w:t>tree</w:t>
-      </w:r>
-      <w:proofErr w:type="spellEnd"/>
-      <w:r>
-        <w:rPr>
-          <w:rFonts w:ascii="Calibri" w:hAnsi="Calibri"/>
-        </w:rPr>
-        <w:t xml:space="preserve"> (mot anglais signifiant « arbre »), qui est une liste d'objets de type blobs et des informations associées à chaque blob, tel que le nom du fichier et les permissions. Cet objet décrit l'arborescence des sources à un instant donné ;</w:t>
-      </w:r>
-    </w:p>
-    <w:p>
-      <w:pPr>
-        <w:tabs>
-          <w:tab w:val="left" w:pos="284"/>
-        </w:tabs>
-        <w:spacing w:line="360" w:lineRule="auto"/>
-        <w:jc w:val="both"/>
-        <w:rPr>
-          <w:rFonts w:ascii="Calibri" w:hAnsi="Calibri"/>
-        </w:rPr>
-      </w:pPr>
-      <w:proofErr w:type="gramStart"/>
-      <w:r>
-        <w:rPr>
-          <w:rFonts w:ascii="Calibri" w:hAnsi="Calibri"/>
-        </w:rPr>
-        <w:t>l'objet</w:t>
-      </w:r>
-      <w:proofErr w:type="gramEnd"/>
-      <w:r>
-        <w:rPr>
-          <w:rFonts w:ascii="Calibri" w:hAnsi="Calibri"/>
-        </w:rPr>
-        <w:t xml:space="preserve"> commit, résultant de l'opération du même nom (mot anglais signifiant « valider une transaction »3) et qui donne accès à l'historique d'une arborescence de source. Il contient un message de log, un objet arbre et pointe vers un ou plusieurs objets commit parents ;</w:t>
-      </w:r>
-    </w:p>
-    <w:p>
-      <w:pPr>
-        <w:tabs>
-          <w:tab w:val="left" w:pos="284"/>
-        </w:tabs>
-        <w:spacing w:line="360" w:lineRule="auto"/>
-        <w:jc w:val="both"/>
-        <w:rPr>
-          <w:rFonts w:ascii="Calibri" w:hAnsi="Calibri"/>
-        </w:rPr>
-      </w:pPr>
-      <w:proofErr w:type="gramStart"/>
-      <w:r>
-        <w:rPr>
-          <w:rFonts w:ascii="Calibri" w:hAnsi="Calibri"/>
-        </w:rPr>
-        <w:t>l'objet</w:t>
-      </w:r>
-      <w:proofErr w:type="gramEnd"/>
-      <w:r>
-        <w:rPr>
-          <w:rFonts w:ascii="Calibri" w:hAnsi="Calibri"/>
-        </w:rPr>
-        <w:t xml:space="preserve"> tag (étiquette) qui est une manière de représenter un commit spécifique. Il est en général utilisé pour marquer certains </w:t>
-      </w:r>
-      <w:proofErr w:type="spellStart"/>
-      <w:r>
-        <w:rPr>
-          <w:rFonts w:ascii="Calibri" w:hAnsi="Calibri"/>
-        </w:rPr>
-        <w:t>commits</w:t>
-      </w:r>
-      <w:proofErr w:type="spellEnd"/>
-      <w:r>
-        <w:rPr>
-          <w:rFonts w:ascii="Calibri" w:hAnsi="Calibri"/>
-        </w:rPr>
-        <w:t xml:space="preserve">, par exemple par un numéro ou un nom de version (2.1 ou bien </w:t>
-      </w:r>
-      <w:proofErr w:type="spellStart"/>
-      <w:r>
-        <w:rPr>
-          <w:rFonts w:ascii="Calibri" w:hAnsi="Calibri"/>
-        </w:rPr>
-        <w:t>Lucid</w:t>
-      </w:r>
-      <w:proofErr w:type="spellEnd"/>
-      <w:r>
-        <w:rPr>
-          <w:rFonts w:ascii="Calibri" w:hAnsi="Calibri"/>
-        </w:rPr>
-        <w:t xml:space="preserve"> Lynx).</w:t>
-      </w:r>
-    </w:p>
-    <w:p>
-      <w:pPr>
-        <w:tabs>
-          <w:tab w:val="left" w:pos="284"/>
-        </w:tabs>
-        <w:spacing w:line="360" w:lineRule="auto"/>
-        <w:jc w:val="both"/>
-        <w:rPr>
-          <w:rFonts w:ascii="Calibri" w:hAnsi="Calibri"/>
-        </w:rPr>
-      </w:pPr>
-      <w:r>
-        <w:rPr>
-          <w:rFonts w:ascii="Calibri" w:hAnsi="Calibri"/>
-        </w:rPr>
-        <w:t>La base des objets peut contenir n'importe quel type d'objets. Une couche intermédiaire, utilisant des index (les sommes de contrôle), établit un lien entre les objets de la base et l'arborescence des fichiers.</w:t>
-      </w:r>
-    </w:p>
-    <w:p>
-      <w:pPr>
-        <w:tabs>
-          <w:tab w:val="left" w:pos="284"/>
-        </w:tabs>
-        <w:spacing w:line="360" w:lineRule="auto"/>
-        <w:jc w:val="both"/>
-        <w:rPr>
-          <w:rFonts w:ascii="Calibri" w:hAnsi="Calibri"/>
-        </w:rPr>
-      </w:pPr>
-    </w:p>
-    <w:p>
-      <w:pPr>
-        <w:tabs>
-          <w:tab w:val="left" w:pos="284"/>
-        </w:tabs>
-        <w:spacing w:line="360" w:lineRule="auto"/>
-        <w:jc w:val="both"/>
-        <w:rPr>
-          <w:rFonts w:ascii="Calibri" w:hAnsi="Calibri"/>
-        </w:rPr>
-      </w:pPr>
-      <w:r>
-        <w:rPr>
-          <w:rFonts w:ascii="Calibri" w:hAnsi="Calibri"/>
-        </w:rPr>
-        <w:t>Chaque objet est identifié par une somme de contrôle SHA-1 de son contenu. Git calcule la somme de contrôle et utilise cette valeur pour déterminer le nom de fichier de l'objet. L'objet est placé dans un répertoire dont le nom correspond aux deux premières lettres de la somme de contrôle. Le reste de la somme de contrôle constitue alors le nom du fichier pour cet objet.</w:t>
-      </w:r>
-    </w:p>
-    <w:p>
-      <w:pPr>
-        <w:tabs>
-          <w:tab w:val="left" w:pos="284"/>
-        </w:tabs>
-        <w:spacing w:line="360" w:lineRule="auto"/>
-        <w:jc w:val="both"/>
-        <w:rPr>
-          <w:rFonts w:ascii="Calibri" w:hAnsi="Calibri"/>
-        </w:rPr>
-      </w:pPr>
-    </w:p>
-    <w:p>
-      <w:pPr>
-        <w:tabs>
-          <w:tab w:val="left" w:pos="284"/>
-        </w:tabs>
-        <w:spacing w:line="360" w:lineRule="auto"/>
-        <w:jc w:val="both"/>
-        <w:rPr>
-          <w:rFonts w:ascii="Calibri" w:hAnsi="Calibri"/>
-        </w:rPr>
-      </w:pPr>
-      <w:r>
-        <w:rPr>
-          <w:rFonts w:ascii="Calibri" w:hAnsi="Calibri"/>
-        </w:rPr>
-        <w:t xml:space="preserve">Git enregistre chaque révision dans un fichier en tant qu'objet blob unique. Les relations entre les objets blobs sont déterminées en examinant les objets commit. En général, les objets blobs sont stockés dans leur intégralité en utilisant la compression de la </w:t>
-      </w:r>
-      <w:proofErr w:type="spellStart"/>
-      <w:r>
-        <w:rPr>
-          <w:rFonts w:ascii="Calibri" w:hAnsi="Calibri"/>
-        </w:rPr>
-        <w:t>zlib</w:t>
-      </w:r>
-      <w:proofErr w:type="spellEnd"/>
-      <w:r>
-        <w:rPr>
-          <w:rFonts w:ascii="Calibri" w:hAnsi="Calibri"/>
-        </w:rPr>
-        <w:t>. Ce principe peut rapidement consommer une grande quantité de place disque ; de ce fait, les objets peuvent être combinés dans des archives, qui utilisent la compression différentielle (c'est-à-dire que les blobs sont enregistrés sous la forme de différences par rapport aux autres blobs).</w:t>
-      </w:r>
-    </w:p>
-    <w:p>
-      <w:pPr>
-        <w:rPr>
-          <w:rFonts w:ascii="Calibri" w:hAnsi="Calibri"/>
-        </w:rPr>
-      </w:pPr>
-    </w:p>
-    <w:p>
-      <w:pPr>
-        <w:rPr>
-          <w:rFonts w:ascii="Calibri" w:hAnsi="Calibri"/>
-        </w:rPr>
-      </w:pPr>
-    </w:p>
-    <w:p>
-      <w:pPr>
-        <w:rPr>
-          <w:rFonts w:ascii="Calibri" w:hAnsi="Calibri"/>
-        </w:rPr>
-      </w:pPr>
-    </w:p>
-    <w:p>
-      <w:pPr>
-        <w:pStyle w:val="Titre2"/>
-        <w:rPr>
-          <w:rFonts w:ascii="Calibri" w:hAnsi="Calibri"/>
-        </w:rPr>
-      </w:pPr>
-      <w:bookmarkStart w:id="11" w:name="_Toc415583642"/>
-      <w:r>
-        <w:rPr>
-          <w:rFonts w:ascii="Calibri" w:hAnsi="Calibri"/>
-        </w:rPr>
-        <w:lastRenderedPageBreak/>
         <w:t>Description des livrables</w:t>
       </w:r>
-      <w:bookmarkEnd w:id="11"/>
+      <w:bookmarkEnd w:id="13"/>
     </w:p>
     <w:p>
       <w:pPr>
@@ -4218,7 +3634,7 @@
       <w:pPr>
         <w:pStyle w:val="Titre2"/>
       </w:pPr>
-      <w:bookmarkStart w:id="12" w:name="_Toc415583643"/>
+      <w:bookmarkStart w:id="14" w:name="_Toc415583643"/>
     </w:p>
     <w:p>
       <w:pPr>
@@ -4232,7 +3648,7 @@
       <w:r>
         <w:t>Règles de validation</w:t>
       </w:r>
-      <w:bookmarkEnd w:id="12"/>
+      <w:bookmarkEnd w:id="14"/>
     </w:p>
     <w:p>
       <w:pPr>
@@ -4246,147 +3662,87 @@
     </w:p>
     <w:p>
       <w:pPr>
-        <w:jc w:val="both"/>
+        <w:pStyle w:val="xwestern"/>
+        <w:spacing w:before="0" w:beforeAutospacing="0" w:after="0" w:afterAutospacing="0"/>
       </w:pPr>
       <w:r>
-        <w:t xml:space="preserve">Les livrables doivent être clairement définis  pour un résultat conforme à des normes de qualités.  </w:t>
+        <w:t xml:space="preserve">Les livrables doivent être clairement définis pour un résultat conforme à des normes de qualités. </w:t>
       </w:r>
     </w:p>
     <w:p>
       <w:pPr>
-        <w:pStyle w:val="Paragraphedeliste"/>
+        <w:pStyle w:val="NormalWeb"/>
         <w:numPr>
           <w:ilvl w:val="0"/>
-          <w:numId w:val="17"/>
+          <w:numId w:val="18"/>
         </w:numPr>
-        <w:jc w:val="both"/>
-        <w:rPr>
-          <w:rFonts w:ascii="Times New Roman" w:hAnsi="Times New Roman" w:cs="Times New Roman"/>
-        </w:rPr>
+        <w:spacing w:before="0" w:beforeAutospacing="0" w:after="240" w:afterAutospacing="0"/>
       </w:pPr>
       <w:r>
-        <w:rPr>
-          <w:rFonts w:ascii="Times New Roman" w:hAnsi="Times New Roman" w:cs="Times New Roman"/>
-        </w:rPr>
-        <w:t xml:space="preserve">Pour les aspects ‘conceptuels et méthodologiques’ : les différents besoins fonctionnelles et non fonctionnelles doivent tous être réalisables, les classes doivent être correctement créées et  les différents digrammes doivent être clairement </w:t>
-      </w:r>
-      <w:proofErr w:type="gramStart"/>
-      <w:r>
-        <w:rPr>
-          <w:rFonts w:ascii="Times New Roman" w:hAnsi="Times New Roman" w:cs="Times New Roman"/>
-        </w:rPr>
-        <w:t>explicite</w:t>
-      </w:r>
-      <w:proofErr w:type="gramEnd"/>
-      <w:r>
-        <w:rPr>
-          <w:rFonts w:ascii="Times New Roman" w:hAnsi="Times New Roman" w:cs="Times New Roman"/>
-        </w:rPr>
-        <w:t xml:space="preserve"> pour qu’on comprenne comment l’API fonctionne.</w:t>
+        <w:t>Pour les aspects ‘conceptuels et méthodologiques’ : les différents besoins fonctionnelles et non fonctionnelles doivent tous être réalisables, les classes doivent être correctement créées et les différents digrammes doivent être clairement explicite pour qu’on comprenne comment l’application  fonctionne.</w:t>
       </w:r>
       <w:r>
-        <w:rPr>
-          <w:rFonts w:ascii="Times New Roman" w:hAnsi="Times New Roman" w:cs="Times New Roman"/>
-        </w:rPr>
-        <w:br/>
-      </w:r>
-      <w:r>
-        <w:rPr>
-          <w:rFonts w:ascii="Times New Roman" w:hAnsi="Times New Roman" w:cs="Times New Roman"/>
-        </w:rPr>
         <w:br/>
       </w:r>
     </w:p>
     <w:p>
       <w:pPr>
-        <w:pStyle w:val="Paragraphedeliste"/>
+        <w:pStyle w:val="NormalWeb"/>
         <w:numPr>
           <w:ilvl w:val="0"/>
-          <w:numId w:val="17"/>
+          <w:numId w:val="18"/>
         </w:numPr>
-        <w:jc w:val="both"/>
-        <w:rPr>
-          <w:rFonts w:ascii="Times New Roman" w:hAnsi="Times New Roman" w:cs="Times New Roman"/>
-        </w:rPr>
+        <w:spacing w:before="0" w:beforeAutospacing="0" w:after="240" w:afterAutospacing="0"/>
       </w:pPr>
       <w:r>
-        <w:rPr>
-          <w:rFonts w:ascii="Times New Roman" w:hAnsi="Times New Roman" w:cs="Times New Roman"/>
-        </w:rPr>
-        <w:t xml:space="preserve"> Les notices expliquant l’installation et l’hébergement de l’application</w:t>
+        <w:t xml:space="preserve">Les notices expliquant l’installation et l’hébergement de l’application devront être faciles à comprendre de sorte qu’un client (une école) utilisant l’application ne </w:t>
       </w:r>
       <w:r>
-        <w:rPr>
-          <w:rFonts w:ascii="Times New Roman" w:hAnsi="Times New Roman" w:cs="Times New Roman"/>
-        </w:rPr>
-        <w:t xml:space="preserve">  devront être faciles à comprendre de sorte qu’un client (une école) utilisant l’application ne rencontre pas de difficulté durant l’installation de l’API.</w:t>
+        <w:lastRenderedPageBreak/>
+        <w:t xml:space="preserve">rencontre pas de difficulté durant l’installation de </w:t>
+      </w:r>
+      <w:bookmarkStart w:id="15" w:name="_GoBack"/>
+      <w:bookmarkEnd w:id="15"/>
+      <w:r>
+        <w:t>l’application.</w:t>
       </w:r>
       <w:r>
-        <w:rPr>
-          <w:rFonts w:ascii="Times New Roman" w:hAnsi="Times New Roman" w:cs="Times New Roman"/>
-        </w:rPr>
-        <w:br/>
-      </w:r>
-      <w:r>
-        <w:rPr>
-          <w:rFonts w:ascii="Times New Roman" w:hAnsi="Times New Roman" w:cs="Times New Roman"/>
-        </w:rPr>
         <w:br/>
       </w:r>
     </w:p>
     <w:p>
       <w:pPr>
-        <w:pStyle w:val="Paragraphedeliste"/>
+        <w:pStyle w:val="NormalWeb"/>
         <w:numPr>
           <w:ilvl w:val="0"/>
-          <w:numId w:val="17"/>
+          <w:numId w:val="18"/>
         </w:numPr>
-        <w:jc w:val="both"/>
-        <w:rPr>
-          <w:rFonts w:ascii="Times New Roman" w:hAnsi="Times New Roman" w:cs="Times New Roman"/>
-        </w:rPr>
+        <w:spacing w:before="0" w:beforeAutospacing="0" w:after="0" w:afterAutospacing="0"/>
       </w:pPr>
       <w:r>
-        <w:rPr>
-          <w:rFonts w:ascii="Times New Roman" w:hAnsi="Times New Roman" w:cs="Times New Roman"/>
-        </w:rPr>
-        <w:t>L’utilisation de l’API devra être simple et ne pas poser de problèmes lors de son exécution.</w:t>
+        <w:t>L’utilisation de l’application devra être simple et ne pas poser de problèmes lors de son exécution.</w:t>
       </w:r>
     </w:p>
     <w:p>
       <w:pPr>
-        <w:pStyle w:val="Paragraphedeliste"/>
-        <w:ind w:left="2136"/>
-        <w:jc w:val="both"/>
-        <w:rPr>
-          <w:rFonts w:ascii="Times New Roman" w:hAnsi="Times New Roman" w:cs="Times New Roman"/>
-        </w:rPr>
+        <w:pStyle w:val="NormalWeb"/>
+        <w:numPr>
+          <w:ilvl w:val="0"/>
+          <w:numId w:val="19"/>
+        </w:numPr>
+        <w:spacing w:before="0" w:beforeAutospacing="0" w:after="0" w:afterAutospacing="0"/>
       </w:pPr>
       <w:r>
-        <w:rPr>
-          <w:rFonts w:ascii="Times New Roman" w:hAnsi="Times New Roman" w:cs="Times New Roman"/>
-        </w:rPr>
-        <w:t xml:space="preserve"> </w:t>
+        <w:t>L’application devra tourner dans toute son intégralité, tous les cas d’utilisations devront être mis en place.</w:t>
       </w:r>
     </w:p>
     <w:p>
       <w:pPr>
-        <w:pStyle w:val="Paragraphedeliste"/>
-        <w:numPr>
-          <w:ilvl w:val="0"/>
-          <w:numId w:val="17"/>
-        </w:numPr>
         <w:jc w:val="both"/>
         <w:rPr>
           <w:rFonts w:ascii="Times New Roman" w:hAnsi="Times New Roman" w:cs="Times New Roman"/>
         </w:rPr>
       </w:pPr>
-      <w:r>
-        <w:rPr>
-          <w:rFonts w:ascii="Times New Roman" w:hAnsi="Times New Roman" w:cs="Times New Roman"/>
-        </w:rPr>
-        <w:t>L’application devra tourner dans toute son intégralité, tous les cas d’utilisations devront être mis en place.</w:t>
-      </w:r>
     </w:p>
     <w:sectPr>
       <w:footerReference w:type="default" r:id="rId15"/>
@@ -4455,7 +3811,7 @@
       <w:rPr>
         <w:noProof/>
       </w:rPr>
-      <w:t>9</w:t>
+      <w:t>4</w:t>
     </w:r>
     <w:r>
       <w:rPr>
@@ -4471,7 +3827,7 @@
         <w:rPr>
           <w:noProof/>
         </w:rPr>
-        <w:t>9</w:t>
+        <w:t>8</w:t>
       </w:r>
     </w:fldSimple>
   </w:p>
@@ -4506,6 +3862,155 @@
 <file path=word/numbering.xml><?xml version="1.0" encoding="utf-8"?>
 <w:numbering xmlns:wpc="http://schemas.microsoft.com/office/word/2010/wordprocessingCanvas" xmlns:mc="http://schemas.openxmlformats.org/markup-compatibility/2006" xmlns:o="urn:schemas-microsoft-com:office:office" xmlns:r="http://schemas.openxmlformats.org/officeDocument/2006/relationships" xmlns:m="http://schemas.openxmlformats.org/officeDocument/2006/math" xmlns:v="urn:schemas-microsoft-com:vml" xmlns:wp14="http://schemas.microsoft.com/office/word/2010/wordprocessingDrawing" xmlns:wp="http://schemas.openxmlformats.org/drawingml/2006/wordprocessingDrawing" xmlns:w10="urn:schemas-microsoft-com:office:word" xmlns:w="http://schemas.openxmlformats.org/wordprocessingml/2006/main" xmlns:w14="http://schemas.microsoft.com/office/word/2010/wordml" xmlns:w15="http://schemas.microsoft.com/office/word/2012/wordml" xmlns:wpg="http://schemas.microsoft.com/office/word/2010/wordprocessingGroup" xmlns:wpi="http://schemas.microsoft.com/office/word/2010/wordprocessingInk" xmlns:wne="http://schemas.microsoft.com/office/word/2006/wordml" xmlns:wps="http://schemas.microsoft.com/office/word/2010/wordprocessingShape" mc:Ignorable="w14 w15 wp14">
   <w:abstractNum w:abstractNumId="0" w15:restartNumberingAfterBreak="0">
+    <w:nsid w:val="0B4D2926"/>
+    <w:multiLevelType w:val="multilevel"/>
+    <w:tmpl w:val="A0BE1106"/>
+    <w:lvl w:ilvl="0">
+      <w:start w:val="1"/>
+      <w:numFmt w:val="bullet"/>
+      <w:lvlText w:val=""/>
+      <w:lvlJc w:val="left"/>
+      <w:pPr>
+        <w:tabs>
+          <w:tab w:val="num" w:pos="720"/>
+        </w:tabs>
+        <w:ind w:left="720" w:hanging="360"/>
+      </w:pPr>
+      <w:rPr>
+        <w:rFonts w:ascii="Symbol" w:hAnsi="Symbol" w:hint="default"/>
+        <w:sz w:val="20"/>
+      </w:rPr>
+    </w:lvl>
+    <w:lvl w:ilvl="1" w:tentative="1">
+      <w:start w:val="1"/>
+      <w:numFmt w:val="bullet"/>
+      <w:lvlText w:val="o"/>
+      <w:lvlJc w:val="left"/>
+      <w:pPr>
+        <w:tabs>
+          <w:tab w:val="num" w:pos="1440"/>
+        </w:tabs>
+        <w:ind w:left="1440" w:hanging="360"/>
+      </w:pPr>
+      <w:rPr>
+        <w:rFonts w:ascii="Courier New" w:hAnsi="Courier New" w:hint="default"/>
+        <w:sz w:val="20"/>
+      </w:rPr>
+    </w:lvl>
+    <w:lvl w:ilvl="2" w:tentative="1">
+      <w:start w:val="1"/>
+      <w:numFmt w:val="bullet"/>
+      <w:lvlText w:val=""/>
+      <w:lvlJc w:val="left"/>
+      <w:pPr>
+        <w:tabs>
+          <w:tab w:val="num" w:pos="2160"/>
+        </w:tabs>
+        <w:ind w:left="2160" w:hanging="360"/>
+      </w:pPr>
+      <w:rPr>
+        <w:rFonts w:ascii="Wingdings" w:hAnsi="Wingdings" w:hint="default"/>
+        <w:sz w:val="20"/>
+      </w:rPr>
+    </w:lvl>
+    <w:lvl w:ilvl="3" w:tentative="1">
+      <w:start w:val="1"/>
+      <w:numFmt w:val="bullet"/>
+      <w:lvlText w:val=""/>
+      <w:lvlJc w:val="left"/>
+      <w:pPr>
+        <w:tabs>
+          <w:tab w:val="num" w:pos="2880"/>
+        </w:tabs>
+        <w:ind w:left="2880" w:hanging="360"/>
+      </w:pPr>
+      <w:rPr>
+        <w:rFonts w:ascii="Wingdings" w:hAnsi="Wingdings" w:hint="default"/>
+        <w:sz w:val="20"/>
+      </w:rPr>
+    </w:lvl>
+    <w:lvl w:ilvl="4" w:tentative="1">
+      <w:start w:val="1"/>
+      <w:numFmt w:val="bullet"/>
+      <w:lvlText w:val=""/>
+      <w:lvlJc w:val="left"/>
+      <w:pPr>
+        <w:tabs>
+          <w:tab w:val="num" w:pos="3600"/>
+        </w:tabs>
+        <w:ind w:left="3600" w:hanging="360"/>
+      </w:pPr>
+      <w:rPr>
+        <w:rFonts w:ascii="Wingdings" w:hAnsi="Wingdings" w:hint="default"/>
+        <w:sz w:val="20"/>
+      </w:rPr>
+    </w:lvl>
+    <w:lvl w:ilvl="5" w:tentative="1">
+      <w:start w:val="1"/>
+      <w:numFmt w:val="bullet"/>
+      <w:lvlText w:val=""/>
+      <w:lvlJc w:val="left"/>
+      <w:pPr>
+        <w:tabs>
+          <w:tab w:val="num" w:pos="4320"/>
+        </w:tabs>
+        <w:ind w:left="4320" w:hanging="360"/>
+      </w:pPr>
+      <w:rPr>
+        <w:rFonts w:ascii="Wingdings" w:hAnsi="Wingdings" w:hint="default"/>
+        <w:sz w:val="20"/>
+      </w:rPr>
+    </w:lvl>
+    <w:lvl w:ilvl="6" w:tentative="1">
+      <w:start w:val="1"/>
+      <w:numFmt w:val="bullet"/>
+      <w:lvlText w:val=""/>
+      <w:lvlJc w:val="left"/>
+      <w:pPr>
+        <w:tabs>
+          <w:tab w:val="num" w:pos="5040"/>
+        </w:tabs>
+        <w:ind w:left="5040" w:hanging="360"/>
+      </w:pPr>
+      <w:rPr>
+        <w:rFonts w:ascii="Wingdings" w:hAnsi="Wingdings" w:hint="default"/>
+        <w:sz w:val="20"/>
+      </w:rPr>
+    </w:lvl>
+    <w:lvl w:ilvl="7" w:tentative="1">
+      <w:start w:val="1"/>
+      <w:numFmt w:val="bullet"/>
+      <w:lvlText w:val=""/>
+      <w:lvlJc w:val="left"/>
+      <w:pPr>
+        <w:tabs>
+          <w:tab w:val="num" w:pos="5760"/>
+        </w:tabs>
+        <w:ind w:left="5760" w:hanging="360"/>
+      </w:pPr>
+      <w:rPr>
+        <w:rFonts w:ascii="Wingdings" w:hAnsi="Wingdings" w:hint="default"/>
+        <w:sz w:val="20"/>
+      </w:rPr>
+    </w:lvl>
+    <w:lvl w:ilvl="8" w:tentative="1">
+      <w:start w:val="1"/>
+      <w:numFmt w:val="bullet"/>
+      <w:lvlText w:val=""/>
+      <w:lvlJc w:val="left"/>
+      <w:pPr>
+        <w:tabs>
+          <w:tab w:val="num" w:pos="6480"/>
+        </w:tabs>
+        <w:ind w:left="6480" w:hanging="360"/>
+      </w:pPr>
+      <w:rPr>
+        <w:rFonts w:ascii="Wingdings" w:hAnsi="Wingdings" w:hint="default"/>
+        <w:sz w:val="20"/>
+      </w:rPr>
+    </w:lvl>
+  </w:abstractNum>
+  <w:abstractNum w:abstractNumId="1" w15:restartNumberingAfterBreak="0">
     <w:nsid w:val="0D5E1042"/>
     <w:multiLevelType w:val="hybridMultilevel"/>
     <w:tmpl w:val="DB340BE0"/>
@@ -4618,7 +4123,7 @@
       </w:rPr>
     </w:lvl>
   </w:abstractNum>
-  <w:abstractNum w:abstractNumId="1" w15:restartNumberingAfterBreak="0">
+  <w:abstractNum w:abstractNumId="2" w15:restartNumberingAfterBreak="0">
     <w:nsid w:val="0E93572F"/>
     <w:multiLevelType w:val="hybridMultilevel"/>
     <w:tmpl w:val="FAC8738A"/>
@@ -4731,7 +4236,7 @@
       </w:rPr>
     </w:lvl>
   </w:abstractNum>
-  <w:abstractNum w:abstractNumId="2" w15:restartNumberingAfterBreak="0">
+  <w:abstractNum w:abstractNumId="3" w15:restartNumberingAfterBreak="0">
     <w:nsid w:val="18EE246D"/>
     <w:multiLevelType w:val="hybridMultilevel"/>
     <w:tmpl w:val="63CACF72"/>
@@ -4844,7 +4349,7 @@
       </w:rPr>
     </w:lvl>
   </w:abstractNum>
-  <w:abstractNum w:abstractNumId="3" w15:restartNumberingAfterBreak="0">
+  <w:abstractNum w:abstractNumId="4" w15:restartNumberingAfterBreak="0">
     <w:nsid w:val="20E82F12"/>
     <w:multiLevelType w:val="hybridMultilevel"/>
     <w:tmpl w:val="1BAC0066"/>
@@ -4957,7 +4462,7 @@
       </w:rPr>
     </w:lvl>
   </w:abstractNum>
-  <w:abstractNum w:abstractNumId="4" w15:restartNumberingAfterBreak="0">
+  <w:abstractNum w:abstractNumId="5" w15:restartNumberingAfterBreak="0">
     <w:nsid w:val="27192583"/>
     <w:multiLevelType w:val="hybridMultilevel"/>
     <w:tmpl w:val="94643D9E"/>
@@ -5070,7 +4575,7 @@
       </w:rPr>
     </w:lvl>
   </w:abstractNum>
-  <w:abstractNum w:abstractNumId="5" w15:restartNumberingAfterBreak="0">
+  <w:abstractNum w:abstractNumId="6" w15:restartNumberingAfterBreak="0">
     <w:nsid w:val="29E87388"/>
     <w:multiLevelType w:val="hybridMultilevel"/>
     <w:tmpl w:val="0D0A8CFA"/>
@@ -5183,7 +4688,7 @@
       </w:rPr>
     </w:lvl>
   </w:abstractNum>
-  <w:abstractNum w:abstractNumId="6" w15:restartNumberingAfterBreak="0">
+  <w:abstractNum w:abstractNumId="7" w15:restartNumberingAfterBreak="0">
     <w:nsid w:val="2F087C05"/>
     <w:multiLevelType w:val="hybridMultilevel"/>
     <w:tmpl w:val="6324FAB2"/>
@@ -5296,7 +4801,7 @@
       </w:rPr>
     </w:lvl>
   </w:abstractNum>
-  <w:abstractNum w:abstractNumId="7" w15:restartNumberingAfterBreak="0">
+  <w:abstractNum w:abstractNumId="8" w15:restartNumberingAfterBreak="0">
     <w:nsid w:val="46851204"/>
     <w:multiLevelType w:val="hybridMultilevel"/>
     <w:tmpl w:val="EC807C74"/>
@@ -5409,7 +4914,156 @@
       </w:rPr>
     </w:lvl>
   </w:abstractNum>
-  <w:abstractNum w:abstractNumId="8" w15:restartNumberingAfterBreak="0">
+  <w:abstractNum w:abstractNumId="9" w15:restartNumberingAfterBreak="0">
+    <w:nsid w:val="49D53A24"/>
+    <w:multiLevelType w:val="multilevel"/>
+    <w:tmpl w:val="7414A554"/>
+    <w:lvl w:ilvl="0">
+      <w:start w:val="1"/>
+      <w:numFmt w:val="bullet"/>
+      <w:lvlText w:val=""/>
+      <w:lvlJc w:val="left"/>
+      <w:pPr>
+        <w:tabs>
+          <w:tab w:val="num" w:pos="720"/>
+        </w:tabs>
+        <w:ind w:left="720" w:hanging="360"/>
+      </w:pPr>
+      <w:rPr>
+        <w:rFonts w:ascii="Symbol" w:hAnsi="Symbol" w:hint="default"/>
+        <w:sz w:val="20"/>
+      </w:rPr>
+    </w:lvl>
+    <w:lvl w:ilvl="1" w:tentative="1">
+      <w:start w:val="1"/>
+      <w:numFmt w:val="bullet"/>
+      <w:lvlText w:val="o"/>
+      <w:lvlJc w:val="left"/>
+      <w:pPr>
+        <w:tabs>
+          <w:tab w:val="num" w:pos="1440"/>
+        </w:tabs>
+        <w:ind w:left="1440" w:hanging="360"/>
+      </w:pPr>
+      <w:rPr>
+        <w:rFonts w:ascii="Courier New" w:hAnsi="Courier New" w:hint="default"/>
+        <w:sz w:val="20"/>
+      </w:rPr>
+    </w:lvl>
+    <w:lvl w:ilvl="2" w:tentative="1">
+      <w:start w:val="1"/>
+      <w:numFmt w:val="bullet"/>
+      <w:lvlText w:val=""/>
+      <w:lvlJc w:val="left"/>
+      <w:pPr>
+        <w:tabs>
+          <w:tab w:val="num" w:pos="2160"/>
+        </w:tabs>
+        <w:ind w:left="2160" w:hanging="360"/>
+      </w:pPr>
+      <w:rPr>
+        <w:rFonts w:ascii="Wingdings" w:hAnsi="Wingdings" w:hint="default"/>
+        <w:sz w:val="20"/>
+      </w:rPr>
+    </w:lvl>
+    <w:lvl w:ilvl="3" w:tentative="1">
+      <w:start w:val="1"/>
+      <w:numFmt w:val="bullet"/>
+      <w:lvlText w:val=""/>
+      <w:lvlJc w:val="left"/>
+      <w:pPr>
+        <w:tabs>
+          <w:tab w:val="num" w:pos="2880"/>
+        </w:tabs>
+        <w:ind w:left="2880" w:hanging="360"/>
+      </w:pPr>
+      <w:rPr>
+        <w:rFonts w:ascii="Wingdings" w:hAnsi="Wingdings" w:hint="default"/>
+        <w:sz w:val="20"/>
+      </w:rPr>
+    </w:lvl>
+    <w:lvl w:ilvl="4" w:tentative="1">
+      <w:start w:val="1"/>
+      <w:numFmt w:val="bullet"/>
+      <w:lvlText w:val=""/>
+      <w:lvlJc w:val="left"/>
+      <w:pPr>
+        <w:tabs>
+          <w:tab w:val="num" w:pos="3600"/>
+        </w:tabs>
+        <w:ind w:left="3600" w:hanging="360"/>
+      </w:pPr>
+      <w:rPr>
+        <w:rFonts w:ascii="Wingdings" w:hAnsi="Wingdings" w:hint="default"/>
+        <w:sz w:val="20"/>
+      </w:rPr>
+    </w:lvl>
+    <w:lvl w:ilvl="5" w:tentative="1">
+      <w:start w:val="1"/>
+      <w:numFmt w:val="bullet"/>
+      <w:lvlText w:val=""/>
+      <w:lvlJc w:val="left"/>
+      <w:pPr>
+        <w:tabs>
+          <w:tab w:val="num" w:pos="4320"/>
+        </w:tabs>
+        <w:ind w:left="4320" w:hanging="360"/>
+      </w:pPr>
+      <w:rPr>
+        <w:rFonts w:ascii="Wingdings" w:hAnsi="Wingdings" w:hint="default"/>
+        <w:sz w:val="20"/>
+      </w:rPr>
+    </w:lvl>
+    <w:lvl w:ilvl="6" w:tentative="1">
+      <w:start w:val="1"/>
+      <w:numFmt w:val="bullet"/>
+      <w:lvlText w:val=""/>
+      <w:lvlJc w:val="left"/>
+      <w:pPr>
+        <w:tabs>
+          <w:tab w:val="num" w:pos="5040"/>
+        </w:tabs>
+        <w:ind w:left="5040" w:hanging="360"/>
+      </w:pPr>
+      <w:rPr>
+        <w:rFonts w:ascii="Wingdings" w:hAnsi="Wingdings" w:hint="default"/>
+        <w:sz w:val="20"/>
+      </w:rPr>
+    </w:lvl>
+    <w:lvl w:ilvl="7" w:tentative="1">
+      <w:start w:val="1"/>
+      <w:numFmt w:val="bullet"/>
+      <w:lvlText w:val=""/>
+      <w:lvlJc w:val="left"/>
+      <w:pPr>
+        <w:tabs>
+          <w:tab w:val="num" w:pos="5760"/>
+        </w:tabs>
+        <w:ind w:left="5760" w:hanging="360"/>
+      </w:pPr>
+      <w:rPr>
+        <w:rFonts w:ascii="Wingdings" w:hAnsi="Wingdings" w:hint="default"/>
+        <w:sz w:val="20"/>
+      </w:rPr>
+    </w:lvl>
+    <w:lvl w:ilvl="8" w:tentative="1">
+      <w:start w:val="1"/>
+      <w:numFmt w:val="bullet"/>
+      <w:lvlText w:val=""/>
+      <w:lvlJc w:val="left"/>
+      <w:pPr>
+        <w:tabs>
+          <w:tab w:val="num" w:pos="6480"/>
+        </w:tabs>
+        <w:ind w:left="6480" w:hanging="360"/>
+      </w:pPr>
+      <w:rPr>
+        <w:rFonts w:ascii="Wingdings" w:hAnsi="Wingdings" w:hint="default"/>
+        <w:sz w:val="20"/>
+      </w:rPr>
+    </w:lvl>
+  </w:abstractNum>
+  <w:abstractNum w:abstractNumId="10" w15:restartNumberingAfterBreak="0">
     <w:nsid w:val="52A70A3B"/>
     <w:multiLevelType w:val="hybridMultilevel"/>
     <w:tmpl w:val="3D3EEFA6"/>
@@ -5522,7 +5176,7 @@
       </w:rPr>
     </w:lvl>
   </w:abstractNum>
-  <w:abstractNum w:abstractNumId="9" w15:restartNumberingAfterBreak="0">
+  <w:abstractNum w:abstractNumId="11" w15:restartNumberingAfterBreak="0">
     <w:nsid w:val="565A0AF0"/>
     <w:multiLevelType w:val="hybridMultilevel"/>
     <w:tmpl w:val="3D72C64E"/>
@@ -5635,7 +5289,7 @@
       </w:rPr>
     </w:lvl>
   </w:abstractNum>
-  <w:abstractNum w:abstractNumId="10" w15:restartNumberingAfterBreak="0">
+  <w:abstractNum w:abstractNumId="12" w15:restartNumberingAfterBreak="0">
     <w:nsid w:val="5A13463F"/>
     <w:multiLevelType w:val="hybridMultilevel"/>
     <w:tmpl w:val="36220E84"/>
@@ -5748,7 +5402,7 @@
       </w:rPr>
     </w:lvl>
   </w:abstractNum>
-  <w:abstractNum w:abstractNumId="11" w15:restartNumberingAfterBreak="0">
+  <w:abstractNum w:abstractNumId="13" w15:restartNumberingAfterBreak="0">
     <w:nsid w:val="5EE00489"/>
     <w:multiLevelType w:val="hybridMultilevel"/>
     <w:tmpl w:val="421A5592"/>
@@ -5861,7 +5515,7 @@
       </w:rPr>
     </w:lvl>
   </w:abstractNum>
-  <w:abstractNum w:abstractNumId="12" w15:restartNumberingAfterBreak="0">
+  <w:abstractNum w:abstractNumId="14" w15:restartNumberingAfterBreak="0">
     <w:nsid w:val="61D90CB2"/>
     <w:multiLevelType w:val="hybridMultilevel"/>
     <w:tmpl w:val="F20AF4B6"/>
@@ -5974,7 +5628,7 @@
       </w:rPr>
     </w:lvl>
   </w:abstractNum>
-  <w:abstractNum w:abstractNumId="13" w15:restartNumberingAfterBreak="0">
+  <w:abstractNum w:abstractNumId="15" w15:restartNumberingAfterBreak="0">
     <w:nsid w:val="6A9C27F0"/>
     <w:multiLevelType w:val="hybridMultilevel"/>
     <w:tmpl w:val="ABDEE9F0"/>
@@ -6087,7 +5741,7 @@
       </w:rPr>
     </w:lvl>
   </w:abstractNum>
-  <w:abstractNum w:abstractNumId="14" w15:restartNumberingAfterBreak="0">
+  <w:abstractNum w:abstractNumId="16" w15:restartNumberingAfterBreak="0">
     <w:nsid w:val="7B401E89"/>
     <w:multiLevelType w:val="hybridMultilevel"/>
     <w:tmpl w:val="B7384F54"/>
@@ -6200,7 +5854,7 @@
       </w:rPr>
     </w:lvl>
   </w:abstractNum>
-  <w:abstractNum w:abstractNumId="15" w15:restartNumberingAfterBreak="0">
+  <w:abstractNum w:abstractNumId="17" w15:restartNumberingAfterBreak="0">
     <w:nsid w:val="7C437162"/>
     <w:multiLevelType w:val="hybridMultilevel"/>
     <w:tmpl w:val="8560305A"/>
@@ -6312,7 +5966,7 @@
       </w:rPr>
     </w:lvl>
   </w:abstractNum>
-  <w:abstractNum w:abstractNumId="16" w15:restartNumberingAfterBreak="0">
+  <w:abstractNum w:abstractNumId="18" w15:restartNumberingAfterBreak="0">
     <w:nsid w:val="7C8D7CF3"/>
     <w:multiLevelType w:val="hybridMultilevel"/>
     <w:tmpl w:val="9EAEEADC"/>
@@ -6426,42 +6080,70 @@
     </w:lvl>
   </w:abstractNum>
   <w:num w:numId="1">
+    <w:abstractNumId w:val="13"/>
+  </w:num>
+  <w:num w:numId="2">
+    <w:abstractNumId w:val="6"/>
+  </w:num>
+  <w:num w:numId="3">
+    <w:abstractNumId w:val="2"/>
+  </w:num>
+  <w:num w:numId="4">
     <w:abstractNumId w:val="11"/>
   </w:num>
-  <w:num w:numId="2">
-    <w:abstractNumId w:val="5"/>
+  <w:num w:numId="5">
+    <w:abstractNumId w:val="15"/>
   </w:num>
-  <w:num w:numId="3">
+  <w:num w:numId="6">
+    <w:abstractNumId w:val="12"/>
+  </w:num>
+  <w:num w:numId="7">
+    <w:abstractNumId w:val="18"/>
+  </w:num>
+  <w:num w:numId="8">
+    <w:abstractNumId w:val="17"/>
+  </w:num>
+  <w:num w:numId="9">
+    <w:abstractNumId w:val="16"/>
+  </w:num>
+  <w:num w:numId="10">
+    <w:abstractNumId w:val="10"/>
+  </w:num>
+  <w:num w:numId="11">
+    <w:abstractNumId w:val="7"/>
+  </w:num>
+  <w:num w:numId="12">
     <w:abstractNumId w:val="1"/>
   </w:num>
-  <w:num w:numId="4">
-    <w:abstractNumId w:val="9"/>
+  <w:num w:numId="13">
+    <w:abstractNumId w:val="4"/>
+    <w:lvlOverride w:ilvl="0"/>
+    <w:lvlOverride w:ilvl="1">
+      <w:startOverride w:val="1"/>
+    </w:lvlOverride>
+    <w:lvlOverride w:ilvl="2">
+      <w:startOverride w:val="1"/>
+    </w:lvlOverride>
+    <w:lvlOverride w:ilvl="3">
+      <w:startOverride w:val="1"/>
+    </w:lvlOverride>
+    <w:lvlOverride w:ilvl="4">
+      <w:startOverride w:val="1"/>
+    </w:lvlOverride>
+    <w:lvlOverride w:ilvl="5">
+      <w:startOverride w:val="1"/>
+    </w:lvlOverride>
+    <w:lvlOverride w:ilvl="6">
+      <w:startOverride w:val="1"/>
+    </w:lvlOverride>
+    <w:lvlOverride w:ilvl="7">
+      <w:startOverride w:val="1"/>
+    </w:lvlOverride>
+    <w:lvlOverride w:ilvl="8">
+      <w:startOverride w:val="1"/>
+    </w:lvlOverride>
   </w:num>
-  <w:num w:numId="5">
-    <w:abstractNumId w:val="13"/>
-  </w:num>
-  <w:num w:numId="6">
-    <w:abstractNumId w:val="10"/>
-  </w:num>
-  <w:num w:numId="7">
-    <w:abstractNumId w:val="16"/>
-  </w:num>
-  <w:num w:numId="8">
-    <w:abstractNumId w:val="15"/>
-  </w:num>
-  <w:num w:numId="9">
-    <w:abstractNumId w:val="14"/>
-  </w:num>
-  <w:num w:numId="10">
-    <w:abstractNumId w:val="8"/>
-  </w:num>
-  <w:num w:numId="11">
-    <w:abstractNumId w:val="6"/>
-  </w:num>
-  <w:num w:numId="12">
-    <w:abstractNumId w:val="0"/>
-  </w:num>
-  <w:num w:numId="13">
+  <w:num w:numId="14">
     <w:abstractNumId w:val="3"/>
     <w:lvlOverride w:ilvl="0"/>
     <w:lvlOverride w:ilvl="1">
@@ -6489,44 +6171,30 @@
       <w:startOverride w:val="1"/>
     </w:lvlOverride>
   </w:num>
-  <w:num w:numId="14">
-    <w:abstractNumId w:val="2"/>
-    <w:lvlOverride w:ilvl="0"/>
-    <w:lvlOverride w:ilvl="1">
-      <w:startOverride w:val="1"/>
-    </w:lvlOverride>
-    <w:lvlOverride w:ilvl="2">
-      <w:startOverride w:val="1"/>
-    </w:lvlOverride>
-    <w:lvlOverride w:ilvl="3">
-      <w:startOverride w:val="1"/>
-    </w:lvlOverride>
-    <w:lvlOverride w:ilvl="4">
-      <w:startOverride w:val="1"/>
-    </w:lvlOverride>
-    <w:lvlOverride w:ilvl="5">
-      <w:startOverride w:val="1"/>
-    </w:lvlOverride>
-    <w:lvlOverride w:ilvl="6">
-      <w:startOverride w:val="1"/>
-    </w:lvlOverride>
-    <w:lvlOverride w:ilvl="7">
-      <w:startOverride w:val="1"/>
-    </w:lvlOverride>
-    <w:lvlOverride w:ilvl="8">
-      <w:startOverride w:val="1"/>
-    </w:lvlOverride>
-  </w:num>
   <w:num w:numId="15">
-    <w:abstractNumId w:val="12"/>
+    <w:abstractNumId w:val="14"/>
   </w:num>
   <w:num w:numId="16">
-    <w:abstractNumId w:val="4"/>
+    <w:abstractNumId w:val="5"/>
   </w:num>
   <w:num w:numId="17">
-    <w:abstractNumId w:val="7"/>
+    <w:abstractNumId w:val="8"/>
+  </w:num>
+  <w:num w:numId="18">
+    <w:abstractNumId w:val="9"/>
+  </w:num>
+  <w:num w:numId="19">
+    <w:abstractNumId w:val="0"/>
   </w:num>
 </w:numbering>
+</file>
+
+<file path=word/people.xml><?xml version="1.0" encoding="utf-8"?>
+<w15:people xmlns:wpc="http://schemas.microsoft.com/office/word/2010/wordprocessingCanvas" xmlns:mc="http://schemas.openxmlformats.org/markup-compatibility/2006" xmlns:o="urn:schemas-microsoft-com:office:office" xmlns:r="http://schemas.openxmlformats.org/officeDocument/2006/relationships" xmlns:m="http://schemas.openxmlformats.org/officeDocument/2006/math" xmlns:v="urn:schemas-microsoft-com:vml" xmlns:wp14="http://schemas.microsoft.com/office/word/2010/wordprocessingDrawing" xmlns:wp="http://schemas.openxmlformats.org/drawingml/2006/wordprocessingDrawing" xmlns:w10="urn:schemas-microsoft-com:office:word" xmlns:w="http://schemas.openxmlformats.org/wordprocessingml/2006/main" xmlns:w14="http://schemas.microsoft.com/office/word/2010/wordml" xmlns:w15="http://schemas.microsoft.com/office/word/2012/wordml" xmlns:wpg="http://schemas.microsoft.com/office/word/2010/wordprocessingGroup" xmlns:wpi="http://schemas.microsoft.com/office/word/2010/wordprocessingInk" xmlns:wne="http://schemas.microsoft.com/office/word/2006/wordml" xmlns:wps="http://schemas.microsoft.com/office/word/2010/wordprocessingShape" mc:Ignorable="w14 w15 wp14">
+  <w15:person w15:author="Antoine Raquillet">
+    <w15:presenceInfo w15:providerId="None" w15:userId="Antoine Raquillet"/>
+  </w15:person>
+</w15:people>
 </file>
 
 <file path=word/styles.xml><?xml version="1.0" encoding="utf-8"?>
@@ -7422,6 +7090,60 @@
         <w:insideV w:val="single" w:sz="4" w:space="0" w:color="auto"/>
       </w:tblBorders>
     </w:tblPr>
+  </w:style>
+  <w:style w:type="character" w:styleId="Marquedecommentaire">
+    <w:name w:val="annotation reference"/>
+    <w:basedOn w:val="Policepardfaut"/>
+    <w:uiPriority w:val="99"/>
+    <w:semiHidden/>
+    <w:unhideWhenUsed/>
+    <w:rsid w:val="00140675"/>
+    <w:rPr>
+      <w:sz w:val="16"/>
+      <w:szCs w:val="16"/>
+    </w:rPr>
+  </w:style>
+  <w:style w:type="paragraph" w:styleId="Commentaire">
+    <w:name w:val="annotation text"/>
+    <w:basedOn w:val="Normal"/>
+    <w:link w:val="CommentaireCar"/>
+    <w:uiPriority w:val="99"/>
+    <w:semiHidden/>
+    <w:unhideWhenUsed/>
+    <w:rsid w:val="00140675"/>
+    <w:pPr>
+      <w:spacing w:line="240" w:lineRule="auto"/>
+    </w:pPr>
+    <w:rPr>
+      <w:sz w:val="20"/>
+      <w:szCs w:val="20"/>
+    </w:rPr>
+  </w:style>
+  <w:style w:type="character" w:customStyle="1" w:styleId="CommentaireCar">
+    <w:name w:val="Commentaire Car"/>
+    <w:basedOn w:val="Policepardfaut"/>
+    <w:link w:val="Commentaire"/>
+    <w:uiPriority w:val="99"/>
+    <w:semiHidden/>
+    <w:rsid w:val="00140675"/>
+    <w:rPr>
+      <w:sz w:val="20"/>
+      <w:szCs w:val="20"/>
+    </w:rPr>
+  </w:style>
+  <w:style w:type="paragraph" w:customStyle="1" w:styleId="xwestern">
+    <w:name w:val="x_western"/>
+    <w:basedOn w:val="Normal"/>
+    <w:rsid w:val="00D645E4"/>
+    <w:pPr>
+      <w:spacing w:before="100" w:beforeAutospacing="1" w:after="100" w:afterAutospacing="1" w:line="240" w:lineRule="auto"/>
+    </w:pPr>
+    <w:rPr>
+      <w:rFonts w:ascii="Times New Roman" w:eastAsia="Times New Roman" w:hAnsi="Times New Roman" w:cs="Times New Roman"/>
+      <w:sz w:val="24"/>
+      <w:szCs w:val="24"/>
+      <w:lang w:eastAsia="fr-FR"/>
+    </w:rPr>
   </w:style>
 </w:styles>
 </file>
@@ -9017,84 +8739,84 @@
     </dgm:pt>
   </dgm:ptLst>
   <dgm:cxnLst>
-    <dgm:cxn modelId="{8A36687F-7240-468C-9964-CA3CC67CBDFD}" type="presOf" srcId="{6C552E86-5F8E-4BD8-AF05-52BA6D152C53}" destId="{24212132-823E-4D4A-AEEB-AEDC60911930}" srcOrd="1" destOrd="0" presId="urn:microsoft.com/office/officeart/2008/layout/HorizontalMultiLevelHierarchy"/>
-    <dgm:cxn modelId="{980095D7-C5B2-423D-866E-BB90EFB6D582}" type="presOf" srcId="{9C8FBF14-F63F-4D78-AC87-1F5E579889B4}" destId="{6587A485-EA4E-4802-B5CA-7DD28221E486}" srcOrd="0" destOrd="0" presId="urn:microsoft.com/office/officeart/2008/layout/HorizontalMultiLevelHierarchy"/>
-    <dgm:cxn modelId="{11942C58-DB12-4C72-8609-7D50955CE90A}" type="presOf" srcId="{7C905E6E-80F7-4A89-BEE4-2BC23BB034EF}" destId="{8EC4DB6A-5F67-45F6-AA9E-CD0702C82E5B}" srcOrd="1" destOrd="0" presId="urn:microsoft.com/office/officeart/2008/layout/HorizontalMultiLevelHierarchy"/>
-    <dgm:cxn modelId="{8478FA1E-C338-46EC-BB7C-5CBC354A6E0F}" type="presOf" srcId="{FAB095A3-9CF1-42B3-9DF2-0FEAD9CDDBA3}" destId="{950FBF10-1741-4503-ABB1-2F8FCAD34057}" srcOrd="0" destOrd="0" presId="urn:microsoft.com/office/officeart/2008/layout/HorizontalMultiLevelHierarchy"/>
-    <dgm:cxn modelId="{2C9CBA0C-50B3-45AC-9A93-51BB1836E3EE}" type="presOf" srcId="{AB7C7D1D-B07E-4113-980D-3221E62D8847}" destId="{BDC9F8F2-4170-412C-BC6C-17F2BB414DC8}" srcOrd="0" destOrd="0" presId="urn:microsoft.com/office/officeart/2008/layout/HorizontalMultiLevelHierarchy"/>
+    <dgm:cxn modelId="{26BB4D1E-CDD4-46DF-B9C9-D0FDC7929A66}" type="presOf" srcId="{07056D16-1D79-47D1-9E3C-2DB73C269DB0}" destId="{914208A2-0A83-4AE0-9C25-385573AA40A7}" srcOrd="0" destOrd="0" presId="urn:microsoft.com/office/officeart/2008/layout/HorizontalMultiLevelHierarchy"/>
     <dgm:cxn modelId="{CFF37C10-6FC3-4106-A391-5826632A595D}" srcId="{82A3C46B-98EB-477D-BEAA-00A5B6BB53CC}" destId="{EB0EBA24-EFC7-471F-BFFA-495D827E0397}" srcOrd="0" destOrd="0" parTransId="{D16EF2DD-7DAC-4C76-AB76-6329C93CD258}" sibTransId="{E1A890F8-045C-4FF9-AF77-1E41F6EB85F6}"/>
     <dgm:cxn modelId="{FFC77B16-30AA-4F59-957E-52343DFB52A9}" srcId="{0012AA32-6B45-4AAF-AF76-A66B52D60CAE}" destId="{82A3C46B-98EB-477D-BEAA-00A5B6BB53CC}" srcOrd="1" destOrd="0" parTransId="{11FFBD23-BFED-48B2-B6DC-193A81F8F40D}" sibTransId="{CE1CBE4B-95EC-4093-90D3-C12FD2F70CFC}"/>
-    <dgm:cxn modelId="{92B190A4-2654-4371-A9C7-AE0CA89DE935}" type="presOf" srcId="{26C57259-18AC-4B85-A17F-5BAA3F965892}" destId="{7E21C657-4C53-453B-9BB3-0A5C00A8025B}" srcOrd="1" destOrd="0" presId="urn:microsoft.com/office/officeart/2008/layout/HorizontalMultiLevelHierarchy"/>
+    <dgm:cxn modelId="{90B24F28-6B4B-461E-A2AD-2262019E6733}" type="presOf" srcId="{6C552E86-5F8E-4BD8-AF05-52BA6D152C53}" destId="{F6406468-0621-4234-B374-DF8C3885D98E}" srcOrd="0" destOrd="0" presId="urn:microsoft.com/office/officeart/2008/layout/HorizontalMultiLevelHierarchy"/>
     <dgm:cxn modelId="{21CFD4BB-A8DA-4E98-9FC2-0D4369BCBEFC}" srcId="{640DA355-F395-483B-8ACD-E096CE5C1922}" destId="{58B02604-4626-4FC4-9E1D-8B225952BB4A}" srcOrd="0" destOrd="0" parTransId="{31A7BC50-FF5F-460C-B46E-9EEE044863D7}" sibTransId="{BE610DFB-E9EA-4005-8AF9-C1AE7543D333}"/>
-    <dgm:cxn modelId="{50614F0B-FBE2-4BEC-B9A8-F5E8C3F32334}" type="presOf" srcId="{078C084A-E785-444F-8754-4625726CE552}" destId="{4C1FB17D-AF85-4833-8C07-DD36A77FC9C7}" srcOrd="0" destOrd="0" presId="urn:microsoft.com/office/officeart/2008/layout/HorizontalMultiLevelHierarchy"/>
     <dgm:cxn modelId="{2DACD749-2BB7-481A-8FF9-FF6231828039}" srcId="{640DA355-F395-483B-8ACD-E096CE5C1922}" destId="{AB7C7D1D-B07E-4113-980D-3221E62D8847}" srcOrd="2" destOrd="0" parTransId="{6C552E86-5F8E-4BD8-AF05-52BA6D152C53}" sibTransId="{D1C6F4B4-C551-4567-89D1-755C6A49F97E}"/>
     <dgm:cxn modelId="{018D9691-465B-407C-B678-DDEFA520CFCC}" srcId="{0012AA32-6B45-4AAF-AF76-A66B52D60CAE}" destId="{640DA355-F395-483B-8ACD-E096CE5C1922}" srcOrd="0" destOrd="0" parTransId="{7C905E6E-80F7-4A89-BEE4-2BC23BB034EF}" sibTransId="{0FF7E692-609C-434E-B203-722507FD2C3D}"/>
-    <dgm:cxn modelId="{B33FA944-516B-422D-9FA9-A54BF8D5FC7A}" type="presOf" srcId="{07056D16-1D79-47D1-9E3C-2DB73C269DB0}" destId="{743DB70C-9B36-483F-8082-7EC9C9EF949E}" srcOrd="1" destOrd="0" presId="urn:microsoft.com/office/officeart/2008/layout/HorizontalMultiLevelHierarchy"/>
     <dgm:cxn modelId="{C185275F-A160-4013-93E6-05C4657C722A}" srcId="{640DA355-F395-483B-8ACD-E096CE5C1922}" destId="{31EE21A4-49F7-47FA-81BC-7B90C1B47CC6}" srcOrd="3" destOrd="0" parTransId="{07056D16-1D79-47D1-9E3C-2DB73C269DB0}" sibTransId="{672ACDEA-6B7F-419F-9002-AA03E6ADE63B}"/>
-    <dgm:cxn modelId="{7CC67286-4CBF-4BED-9FCE-49FCF4BB524F}" type="presOf" srcId="{31EE21A4-49F7-47FA-81BC-7B90C1B47CC6}" destId="{234685F2-A4DC-417F-9B19-75975E6BC406}" srcOrd="0" destOrd="0" presId="urn:microsoft.com/office/officeart/2008/layout/HorizontalMultiLevelHierarchy"/>
+    <dgm:cxn modelId="{DFB5AC72-982E-4DB6-948B-A96E3BA83976}" type="presOf" srcId="{26C57259-18AC-4B85-A17F-5BAA3F965892}" destId="{BEBEBD2D-F17D-4782-8531-22A5754B61D9}" srcOrd="0" destOrd="0" presId="urn:microsoft.com/office/officeart/2008/layout/HorizontalMultiLevelHierarchy"/>
     <dgm:cxn modelId="{DCB9A4A3-DB20-41A9-83DE-A60E64985003}" srcId="{82A3C46B-98EB-477D-BEAA-00A5B6BB53CC}" destId="{145E4A55-C3F9-4C82-9B55-F341AD82E97F}" srcOrd="1" destOrd="0" parTransId="{26C57259-18AC-4B85-A17F-5BAA3F965892}" sibTransId="{F5317BEE-AB8F-4A43-8F57-F69968646203}"/>
-    <dgm:cxn modelId="{2844798A-713C-4C15-ADA4-EB8B3AA13B1E}" type="presOf" srcId="{640DA355-F395-483B-8ACD-E096CE5C1922}" destId="{5AE4CE9C-589B-45C2-A8C0-2B656B0B1C4B}" srcOrd="0" destOrd="0" presId="urn:microsoft.com/office/officeart/2008/layout/HorizontalMultiLevelHierarchy"/>
-    <dgm:cxn modelId="{428C5EEE-87DE-4D37-9D66-FA9760005A5E}" type="presOf" srcId="{D16EF2DD-7DAC-4C76-AB76-6329C93CD258}" destId="{92F5080E-2F2B-430D-8CC3-0B104A26B50B}" srcOrd="0" destOrd="0" presId="urn:microsoft.com/office/officeart/2008/layout/HorizontalMultiLevelHierarchy"/>
-    <dgm:cxn modelId="{A242496D-D6CD-407B-8205-CADF9B460A3C}" type="presOf" srcId="{11FFBD23-BFED-48B2-B6DC-193A81F8F40D}" destId="{0238B9A7-C99E-40A6-8B6C-922AC56C66A0}" srcOrd="0" destOrd="0" presId="urn:microsoft.com/office/officeart/2008/layout/HorizontalMultiLevelHierarchy"/>
-    <dgm:cxn modelId="{2DC955C7-AA3E-47D2-877B-3C20BD417C96}" type="presOf" srcId="{07056D16-1D79-47D1-9E3C-2DB73C269DB0}" destId="{914208A2-0A83-4AE0-9C25-385573AA40A7}" srcOrd="0" destOrd="0" presId="urn:microsoft.com/office/officeart/2008/layout/HorizontalMultiLevelHierarchy"/>
+    <dgm:cxn modelId="{8E336097-20D6-4839-A468-34481DDD0F2B}" type="presOf" srcId="{26C57259-18AC-4B85-A17F-5BAA3F965892}" destId="{7E21C657-4C53-453B-9BB3-0A5C00A8025B}" srcOrd="1" destOrd="0" presId="urn:microsoft.com/office/officeart/2008/layout/HorizontalMultiLevelHierarchy"/>
+    <dgm:cxn modelId="{11955755-3D10-41F7-9750-92ABCC414949}" type="presOf" srcId="{145E4A55-C3F9-4C82-9B55-F341AD82E97F}" destId="{3EEC2081-CC1A-4E1C-BA48-44585EA68547}" srcOrd="0" destOrd="0" presId="urn:microsoft.com/office/officeart/2008/layout/HorizontalMultiLevelHierarchy"/>
+    <dgm:cxn modelId="{E23D28E1-CB8C-4C45-AC1B-6F70F56672E1}" type="presOf" srcId="{11FFBD23-BFED-48B2-B6DC-193A81F8F40D}" destId="{0238B9A7-C99E-40A6-8B6C-922AC56C66A0}" srcOrd="0" destOrd="0" presId="urn:microsoft.com/office/officeart/2008/layout/HorizontalMultiLevelHierarchy"/>
+    <dgm:cxn modelId="{8844F735-4C70-4E0D-BD24-C433B587379B}" type="presOf" srcId="{640DA355-F395-483B-8ACD-E096CE5C1922}" destId="{5AE4CE9C-589B-45C2-A8C0-2B656B0B1C4B}" srcOrd="0" destOrd="0" presId="urn:microsoft.com/office/officeart/2008/layout/HorizontalMultiLevelHierarchy"/>
+    <dgm:cxn modelId="{7089E7E4-CBBB-4E1D-BAFA-7B127373041D}" type="presOf" srcId="{FAB095A3-9CF1-42B3-9DF2-0FEAD9CDDBA3}" destId="{950FBF10-1741-4503-ABB1-2F8FCAD34057}" srcOrd="0" destOrd="0" presId="urn:microsoft.com/office/officeart/2008/layout/HorizontalMultiLevelHierarchy"/>
     <dgm:cxn modelId="{26E37B18-A45F-4BE1-AFFD-D24BF919D563}" srcId="{640DA355-F395-483B-8ACD-E096CE5C1922}" destId="{FAB095A3-9CF1-42B3-9DF2-0FEAD9CDDBA3}" srcOrd="1" destOrd="0" parTransId="{078C084A-E785-444F-8754-4625726CE552}" sibTransId="{A40D8B7F-215A-4D10-A2B6-247AFF9DDA8D}"/>
-    <dgm:cxn modelId="{84B63EA0-FCF9-452C-B4AD-5BD5C4F4BD58}" type="presOf" srcId="{31A7BC50-FF5F-460C-B46E-9EEE044863D7}" destId="{E8A8AFE2-79A8-450F-B226-9496AAD0C999}" srcOrd="1" destOrd="0" presId="urn:microsoft.com/office/officeart/2008/layout/HorizontalMultiLevelHierarchy"/>
-    <dgm:cxn modelId="{5E443507-3CF8-409F-A55A-29C1BA205293}" type="presOf" srcId="{078C084A-E785-444F-8754-4625726CE552}" destId="{43236464-8DF3-4027-AA22-060D72CB7BC9}" srcOrd="1" destOrd="0" presId="urn:microsoft.com/office/officeart/2008/layout/HorizontalMultiLevelHierarchy"/>
-    <dgm:cxn modelId="{F78C909C-1971-414F-A375-80F787A48DB4}" type="presOf" srcId="{D16EF2DD-7DAC-4C76-AB76-6329C93CD258}" destId="{1596F6C5-A3A5-4120-9EA7-1F0F70B8703C}" srcOrd="1" destOrd="0" presId="urn:microsoft.com/office/officeart/2008/layout/HorizontalMultiLevelHierarchy"/>
-    <dgm:cxn modelId="{D7B5F71D-C41B-4D6A-A1E0-4FD6EA8E283B}" type="presOf" srcId="{82A3C46B-98EB-477D-BEAA-00A5B6BB53CC}" destId="{67B09942-7D77-4B70-95D9-7A721A980E4F}" srcOrd="0" destOrd="0" presId="urn:microsoft.com/office/officeart/2008/layout/HorizontalMultiLevelHierarchy"/>
-    <dgm:cxn modelId="{DA375E8E-2EE5-433D-8A9F-C46D67C0DE15}" type="presOf" srcId="{58B02604-4626-4FC4-9E1D-8B225952BB4A}" destId="{F4814D2A-5DAD-4432-97D2-D960A47781D0}" srcOrd="0" destOrd="0" presId="urn:microsoft.com/office/officeart/2008/layout/HorizontalMultiLevelHierarchy"/>
-    <dgm:cxn modelId="{63818C95-F3B3-46C5-A06F-7F558313765D}" type="presOf" srcId="{26C57259-18AC-4B85-A17F-5BAA3F965892}" destId="{BEBEBD2D-F17D-4782-8531-22A5754B61D9}" srcOrd="0" destOrd="0" presId="urn:microsoft.com/office/officeart/2008/layout/HorizontalMultiLevelHierarchy"/>
+    <dgm:cxn modelId="{01CADFFA-EC01-43A2-92E8-9C041E706148}" type="presOf" srcId="{D16EF2DD-7DAC-4C76-AB76-6329C93CD258}" destId="{92F5080E-2F2B-430D-8CC3-0B104A26B50B}" srcOrd="0" destOrd="0" presId="urn:microsoft.com/office/officeart/2008/layout/HorizontalMultiLevelHierarchy"/>
+    <dgm:cxn modelId="{225DEDF3-B335-4AED-AE70-DA78D820A12F}" type="presOf" srcId="{078C084A-E785-444F-8754-4625726CE552}" destId="{4C1FB17D-AF85-4833-8C07-DD36A77FC9C7}" srcOrd="0" destOrd="0" presId="urn:microsoft.com/office/officeart/2008/layout/HorizontalMultiLevelHierarchy"/>
+    <dgm:cxn modelId="{66853F16-84AD-4D69-A89E-F519B70065BD}" type="presOf" srcId="{078C084A-E785-444F-8754-4625726CE552}" destId="{43236464-8DF3-4027-AA22-060D72CB7BC9}" srcOrd="1" destOrd="0" presId="urn:microsoft.com/office/officeart/2008/layout/HorizontalMultiLevelHierarchy"/>
+    <dgm:cxn modelId="{0CF7BF3E-E3DE-4533-8529-83D1AD9C9B88}" type="presOf" srcId="{31A7BC50-FF5F-460C-B46E-9EEE044863D7}" destId="{E8A8AFE2-79A8-450F-B226-9496AAD0C999}" srcOrd="1" destOrd="0" presId="urn:microsoft.com/office/officeart/2008/layout/HorizontalMultiLevelHierarchy"/>
+    <dgm:cxn modelId="{9AA7F2DF-ABD0-4AB1-8CEB-3BF235009ED1}" type="presOf" srcId="{EB0EBA24-EFC7-471F-BFFA-495D827E0397}" destId="{A743EB29-D9B6-498B-BD96-21E8580439C8}" srcOrd="0" destOrd="0" presId="urn:microsoft.com/office/officeart/2008/layout/HorizontalMultiLevelHierarchy"/>
+    <dgm:cxn modelId="{954D6BC8-53C2-44E8-9DAE-356D8BF318D3}" type="presOf" srcId="{58B02604-4626-4FC4-9E1D-8B225952BB4A}" destId="{F4814D2A-5DAD-4432-97D2-D960A47781D0}" srcOrd="0" destOrd="0" presId="urn:microsoft.com/office/officeart/2008/layout/HorizontalMultiLevelHierarchy"/>
+    <dgm:cxn modelId="{9E531B48-8103-4F1E-A8FB-225087FB7A8E}" type="presOf" srcId="{D16EF2DD-7DAC-4C76-AB76-6329C93CD258}" destId="{1596F6C5-A3A5-4120-9EA7-1F0F70B8703C}" srcOrd="1" destOrd="0" presId="urn:microsoft.com/office/officeart/2008/layout/HorizontalMultiLevelHierarchy"/>
+    <dgm:cxn modelId="{C71302BD-499B-4620-97AF-A544BC4F8485}" type="presOf" srcId="{9C8FBF14-F63F-4D78-AC87-1F5E579889B4}" destId="{6587A485-EA4E-4802-B5CA-7DD28221E486}" srcOrd="0" destOrd="0" presId="urn:microsoft.com/office/officeart/2008/layout/HorizontalMultiLevelHierarchy"/>
+    <dgm:cxn modelId="{5A6D8824-80AB-4D01-93F6-0A147B414479}" type="presOf" srcId="{AB7C7D1D-B07E-4113-980D-3221E62D8847}" destId="{BDC9F8F2-4170-412C-BC6C-17F2BB414DC8}" srcOrd="0" destOrd="0" presId="urn:microsoft.com/office/officeart/2008/layout/HorizontalMultiLevelHierarchy"/>
+    <dgm:cxn modelId="{DA108CF9-CF6D-4AD9-81E0-EB04311D0D70}" type="presOf" srcId="{0012AA32-6B45-4AAF-AF76-A66B52D60CAE}" destId="{0ADE3CB0-77D7-4A10-BC8A-AC95ED09032F}" srcOrd="0" destOrd="0" presId="urn:microsoft.com/office/officeart/2008/layout/HorizontalMultiLevelHierarchy"/>
+    <dgm:cxn modelId="{426278C9-DD8D-474B-ABC5-FC730E354CB0}" type="presOf" srcId="{31EE21A4-49F7-47FA-81BC-7B90C1B47CC6}" destId="{234685F2-A4DC-417F-9B19-75975E6BC406}" srcOrd="0" destOrd="0" presId="urn:microsoft.com/office/officeart/2008/layout/HorizontalMultiLevelHierarchy"/>
+    <dgm:cxn modelId="{33A10394-9E11-4AD7-9E8D-2E1545103139}" type="presOf" srcId="{11FFBD23-BFED-48B2-B6DC-193A81F8F40D}" destId="{48E53EC4-EEA4-4AED-AFD1-08A81A12FFC7}" srcOrd="1" destOrd="0" presId="urn:microsoft.com/office/officeart/2008/layout/HorizontalMultiLevelHierarchy"/>
+    <dgm:cxn modelId="{B2021B01-9B8C-406F-A3E8-7CC0F7782D90}" type="presOf" srcId="{7C905E6E-80F7-4A89-BEE4-2BC23BB034EF}" destId="{5EC8FF2A-D520-4E28-906A-B2CA2BA7BFC3}" srcOrd="0" destOrd="0" presId="urn:microsoft.com/office/officeart/2008/layout/HorizontalMultiLevelHierarchy"/>
+    <dgm:cxn modelId="{F54E12DC-6C54-4F69-B4C4-EDCB0D03BF8E}" type="presOf" srcId="{07056D16-1D79-47D1-9E3C-2DB73C269DB0}" destId="{743DB70C-9B36-483F-8082-7EC9C9EF949E}" srcOrd="1" destOrd="0" presId="urn:microsoft.com/office/officeart/2008/layout/HorizontalMultiLevelHierarchy"/>
     <dgm:cxn modelId="{2B6E47BE-9CB8-4C8E-815D-142B493C6CB0}" srcId="{9C8FBF14-F63F-4D78-AC87-1F5E579889B4}" destId="{0012AA32-6B45-4AAF-AF76-A66B52D60CAE}" srcOrd="0" destOrd="0" parTransId="{59F369F7-9250-409D-B6A8-F8FD7C11F637}" sibTransId="{6D378124-02A0-4D34-ADF2-7658F47F6CA2}"/>
-    <dgm:cxn modelId="{EC2F53FF-6715-4328-AFB4-19DCC044A7A1}" type="presOf" srcId="{11FFBD23-BFED-48B2-B6DC-193A81F8F40D}" destId="{48E53EC4-EEA4-4AED-AFD1-08A81A12FFC7}" srcOrd="1" destOrd="0" presId="urn:microsoft.com/office/officeart/2008/layout/HorizontalMultiLevelHierarchy"/>
-    <dgm:cxn modelId="{92EFB976-12E3-4B37-90D5-4CD8B5059C62}" type="presOf" srcId="{0012AA32-6B45-4AAF-AF76-A66B52D60CAE}" destId="{0ADE3CB0-77D7-4A10-BC8A-AC95ED09032F}" srcOrd="0" destOrd="0" presId="urn:microsoft.com/office/officeart/2008/layout/HorizontalMultiLevelHierarchy"/>
-    <dgm:cxn modelId="{A1B8B297-9985-4DE4-9974-F6F46BD8D6AC}" type="presOf" srcId="{31A7BC50-FF5F-460C-B46E-9EEE044863D7}" destId="{1211E5E0-DEB9-4AD3-92AB-E11B5E3DE7AE}" srcOrd="0" destOrd="0" presId="urn:microsoft.com/office/officeart/2008/layout/HorizontalMultiLevelHierarchy"/>
-    <dgm:cxn modelId="{67278B06-3A2A-4750-8927-5F2086214811}" type="presOf" srcId="{145E4A55-C3F9-4C82-9B55-F341AD82E97F}" destId="{3EEC2081-CC1A-4E1C-BA48-44585EA68547}" srcOrd="0" destOrd="0" presId="urn:microsoft.com/office/officeart/2008/layout/HorizontalMultiLevelHierarchy"/>
-    <dgm:cxn modelId="{040EE46B-A3C7-4BBB-98F0-41AFC4030417}" type="presOf" srcId="{EB0EBA24-EFC7-471F-BFFA-495D827E0397}" destId="{A743EB29-D9B6-498B-BD96-21E8580439C8}" srcOrd="0" destOrd="0" presId="urn:microsoft.com/office/officeart/2008/layout/HorizontalMultiLevelHierarchy"/>
-    <dgm:cxn modelId="{65404444-7BAE-43A2-AD7B-1FC7EE4D2C6A}" type="presOf" srcId="{6C552E86-5F8E-4BD8-AF05-52BA6D152C53}" destId="{F6406468-0621-4234-B374-DF8C3885D98E}" srcOrd="0" destOrd="0" presId="urn:microsoft.com/office/officeart/2008/layout/HorizontalMultiLevelHierarchy"/>
-    <dgm:cxn modelId="{1C9B8B3C-2571-42BB-B5AA-631AC74F0E01}" type="presOf" srcId="{7C905E6E-80F7-4A89-BEE4-2BC23BB034EF}" destId="{5EC8FF2A-D520-4E28-906A-B2CA2BA7BFC3}" srcOrd="0" destOrd="0" presId="urn:microsoft.com/office/officeart/2008/layout/HorizontalMultiLevelHierarchy"/>
-    <dgm:cxn modelId="{FCC213C1-D68B-4CEF-AA18-3D29C6E9E195}" type="presParOf" srcId="{6587A485-EA4E-4802-B5CA-7DD28221E486}" destId="{8B8FA102-5406-4C16-B074-3FA1B9C01037}" srcOrd="0" destOrd="0" presId="urn:microsoft.com/office/officeart/2008/layout/HorizontalMultiLevelHierarchy"/>
-    <dgm:cxn modelId="{DE635F42-0CCD-4ED4-8683-8A3EF6C7702F}" type="presParOf" srcId="{8B8FA102-5406-4C16-B074-3FA1B9C01037}" destId="{0ADE3CB0-77D7-4A10-BC8A-AC95ED09032F}" srcOrd="0" destOrd="0" presId="urn:microsoft.com/office/officeart/2008/layout/HorizontalMultiLevelHierarchy"/>
-    <dgm:cxn modelId="{16C421D3-E512-4345-8ED7-1D26486E8C48}" type="presParOf" srcId="{8B8FA102-5406-4C16-B074-3FA1B9C01037}" destId="{42F39154-3DCC-414F-8F7F-475293141B2D}" srcOrd="1" destOrd="0" presId="urn:microsoft.com/office/officeart/2008/layout/HorizontalMultiLevelHierarchy"/>
-    <dgm:cxn modelId="{AF3F78D0-7114-4C94-829A-DC331B4F345B}" type="presParOf" srcId="{42F39154-3DCC-414F-8F7F-475293141B2D}" destId="{5EC8FF2A-D520-4E28-906A-B2CA2BA7BFC3}" srcOrd="0" destOrd="0" presId="urn:microsoft.com/office/officeart/2008/layout/HorizontalMultiLevelHierarchy"/>
-    <dgm:cxn modelId="{F485F38E-0B50-4C5D-AF79-90A60C18CB41}" type="presParOf" srcId="{5EC8FF2A-D520-4E28-906A-B2CA2BA7BFC3}" destId="{8EC4DB6A-5F67-45F6-AA9E-CD0702C82E5B}" srcOrd="0" destOrd="0" presId="urn:microsoft.com/office/officeart/2008/layout/HorizontalMultiLevelHierarchy"/>
-    <dgm:cxn modelId="{525573D0-D0ED-4F48-A9A2-BA9C16F3C7D7}" type="presParOf" srcId="{42F39154-3DCC-414F-8F7F-475293141B2D}" destId="{0E434AB5-5047-4A53-AB52-DCCFE9CE6D39}" srcOrd="1" destOrd="0" presId="urn:microsoft.com/office/officeart/2008/layout/HorizontalMultiLevelHierarchy"/>
-    <dgm:cxn modelId="{DEAB25BE-A4A3-4363-BAD4-3BC55AE803F3}" type="presParOf" srcId="{0E434AB5-5047-4A53-AB52-DCCFE9CE6D39}" destId="{5AE4CE9C-589B-45C2-A8C0-2B656B0B1C4B}" srcOrd="0" destOrd="0" presId="urn:microsoft.com/office/officeart/2008/layout/HorizontalMultiLevelHierarchy"/>
-    <dgm:cxn modelId="{39AAB836-2A30-45DF-930F-B0A3C0F8E1B0}" type="presParOf" srcId="{0E434AB5-5047-4A53-AB52-DCCFE9CE6D39}" destId="{826AE6F7-28EC-4461-B346-231B5F40917F}" srcOrd="1" destOrd="0" presId="urn:microsoft.com/office/officeart/2008/layout/HorizontalMultiLevelHierarchy"/>
-    <dgm:cxn modelId="{FD0C8CE0-FFB6-44A2-B449-FC770A2FEC51}" type="presParOf" srcId="{826AE6F7-28EC-4461-B346-231B5F40917F}" destId="{1211E5E0-DEB9-4AD3-92AB-E11B5E3DE7AE}" srcOrd="0" destOrd="0" presId="urn:microsoft.com/office/officeart/2008/layout/HorizontalMultiLevelHierarchy"/>
-    <dgm:cxn modelId="{B41B9D16-C8A8-4728-AE94-AA6433C5F9CF}" type="presParOf" srcId="{1211E5E0-DEB9-4AD3-92AB-E11B5E3DE7AE}" destId="{E8A8AFE2-79A8-450F-B226-9496AAD0C999}" srcOrd="0" destOrd="0" presId="urn:microsoft.com/office/officeart/2008/layout/HorizontalMultiLevelHierarchy"/>
-    <dgm:cxn modelId="{3782D3C8-72FE-4665-A659-E331ADE4907C}" type="presParOf" srcId="{826AE6F7-28EC-4461-B346-231B5F40917F}" destId="{D518F31F-659F-4079-B871-B90D9A205423}" srcOrd="1" destOrd="0" presId="urn:microsoft.com/office/officeart/2008/layout/HorizontalMultiLevelHierarchy"/>
-    <dgm:cxn modelId="{E01127F3-6CE7-4E6C-91B3-7A08D45608EB}" type="presParOf" srcId="{D518F31F-659F-4079-B871-B90D9A205423}" destId="{F4814D2A-5DAD-4432-97D2-D960A47781D0}" srcOrd="0" destOrd="0" presId="urn:microsoft.com/office/officeart/2008/layout/HorizontalMultiLevelHierarchy"/>
-    <dgm:cxn modelId="{BE2BF94D-21D1-425B-9D17-C55069C7B0DC}" type="presParOf" srcId="{D518F31F-659F-4079-B871-B90D9A205423}" destId="{3D15A69D-BEC2-401B-8469-71A723196E07}" srcOrd="1" destOrd="0" presId="urn:microsoft.com/office/officeart/2008/layout/HorizontalMultiLevelHierarchy"/>
-    <dgm:cxn modelId="{037ACF8F-11E8-478F-95AE-A8DFC5C75860}" type="presParOf" srcId="{826AE6F7-28EC-4461-B346-231B5F40917F}" destId="{4C1FB17D-AF85-4833-8C07-DD36A77FC9C7}" srcOrd="2" destOrd="0" presId="urn:microsoft.com/office/officeart/2008/layout/HorizontalMultiLevelHierarchy"/>
-    <dgm:cxn modelId="{670866AE-AA9F-42FE-A365-4AE754E35F67}" type="presParOf" srcId="{4C1FB17D-AF85-4833-8C07-DD36A77FC9C7}" destId="{43236464-8DF3-4027-AA22-060D72CB7BC9}" srcOrd="0" destOrd="0" presId="urn:microsoft.com/office/officeart/2008/layout/HorizontalMultiLevelHierarchy"/>
-    <dgm:cxn modelId="{237B0DC5-C5B1-40E6-86FD-FC38AA183158}" type="presParOf" srcId="{826AE6F7-28EC-4461-B346-231B5F40917F}" destId="{E625F8AF-8AA4-414A-B507-A3B7BAB2CF5D}" srcOrd="3" destOrd="0" presId="urn:microsoft.com/office/officeart/2008/layout/HorizontalMultiLevelHierarchy"/>
-    <dgm:cxn modelId="{57BB86A5-E3FF-47D1-9461-E35A58A61B47}" type="presParOf" srcId="{E625F8AF-8AA4-414A-B507-A3B7BAB2CF5D}" destId="{950FBF10-1741-4503-ABB1-2F8FCAD34057}" srcOrd="0" destOrd="0" presId="urn:microsoft.com/office/officeart/2008/layout/HorizontalMultiLevelHierarchy"/>
-    <dgm:cxn modelId="{13E3E634-1CBE-44EE-ABFB-912506746776}" type="presParOf" srcId="{E625F8AF-8AA4-414A-B507-A3B7BAB2CF5D}" destId="{55DA8FBA-C68A-412D-BE9E-736B21B03972}" srcOrd="1" destOrd="0" presId="urn:microsoft.com/office/officeart/2008/layout/HorizontalMultiLevelHierarchy"/>
-    <dgm:cxn modelId="{048E27BB-A371-453F-A9F1-56FDCD41A031}" type="presParOf" srcId="{826AE6F7-28EC-4461-B346-231B5F40917F}" destId="{F6406468-0621-4234-B374-DF8C3885D98E}" srcOrd="4" destOrd="0" presId="urn:microsoft.com/office/officeart/2008/layout/HorizontalMultiLevelHierarchy"/>
-    <dgm:cxn modelId="{00868500-758F-4C30-9AC8-BADFA8E045EE}" type="presParOf" srcId="{F6406468-0621-4234-B374-DF8C3885D98E}" destId="{24212132-823E-4D4A-AEEB-AEDC60911930}" srcOrd="0" destOrd="0" presId="urn:microsoft.com/office/officeart/2008/layout/HorizontalMultiLevelHierarchy"/>
-    <dgm:cxn modelId="{648637E3-4D74-4E9B-835E-B646FD075917}" type="presParOf" srcId="{826AE6F7-28EC-4461-B346-231B5F40917F}" destId="{921902FD-42A8-4610-BF2E-AE1519FFB00D}" srcOrd="5" destOrd="0" presId="urn:microsoft.com/office/officeart/2008/layout/HorizontalMultiLevelHierarchy"/>
-    <dgm:cxn modelId="{63D6B7CC-B6BB-4EC4-89ED-F6BCE43A490C}" type="presParOf" srcId="{921902FD-42A8-4610-BF2E-AE1519FFB00D}" destId="{BDC9F8F2-4170-412C-BC6C-17F2BB414DC8}" srcOrd="0" destOrd="0" presId="urn:microsoft.com/office/officeart/2008/layout/HorizontalMultiLevelHierarchy"/>
-    <dgm:cxn modelId="{02F45E8D-ABDA-4DEB-8C33-DD9372062BB8}" type="presParOf" srcId="{921902FD-42A8-4610-BF2E-AE1519FFB00D}" destId="{4E0C1086-E999-4411-A2F7-1DF556282DC6}" srcOrd="1" destOrd="0" presId="urn:microsoft.com/office/officeart/2008/layout/HorizontalMultiLevelHierarchy"/>
-    <dgm:cxn modelId="{B599F819-854E-486D-89C3-783CABAF8831}" type="presParOf" srcId="{826AE6F7-28EC-4461-B346-231B5F40917F}" destId="{914208A2-0A83-4AE0-9C25-385573AA40A7}" srcOrd="6" destOrd="0" presId="urn:microsoft.com/office/officeart/2008/layout/HorizontalMultiLevelHierarchy"/>
-    <dgm:cxn modelId="{A24A75DF-FB51-4C42-89BF-E7D3ADDC405D}" type="presParOf" srcId="{914208A2-0A83-4AE0-9C25-385573AA40A7}" destId="{743DB70C-9B36-483F-8082-7EC9C9EF949E}" srcOrd="0" destOrd="0" presId="urn:microsoft.com/office/officeart/2008/layout/HorizontalMultiLevelHierarchy"/>
-    <dgm:cxn modelId="{03DC8D25-9DA5-4DCB-AACB-97A82C46BBA2}" type="presParOf" srcId="{826AE6F7-28EC-4461-B346-231B5F40917F}" destId="{96B861D0-9EFA-48FA-8C33-E8F3C158AC37}" srcOrd="7" destOrd="0" presId="urn:microsoft.com/office/officeart/2008/layout/HorizontalMultiLevelHierarchy"/>
-    <dgm:cxn modelId="{78412BA5-313F-4582-B92F-7C98321BEBEB}" type="presParOf" srcId="{96B861D0-9EFA-48FA-8C33-E8F3C158AC37}" destId="{234685F2-A4DC-417F-9B19-75975E6BC406}" srcOrd="0" destOrd="0" presId="urn:microsoft.com/office/officeart/2008/layout/HorizontalMultiLevelHierarchy"/>
-    <dgm:cxn modelId="{A46DA53B-F1D1-4CCA-B8DB-77ABEBDA342F}" type="presParOf" srcId="{96B861D0-9EFA-48FA-8C33-E8F3C158AC37}" destId="{1BBD7E91-89F6-4753-ADC8-6F6ED429E34E}" srcOrd="1" destOrd="0" presId="urn:microsoft.com/office/officeart/2008/layout/HorizontalMultiLevelHierarchy"/>
-    <dgm:cxn modelId="{8879E2D9-C1EB-4514-93EE-FCBB913D9656}" type="presParOf" srcId="{42F39154-3DCC-414F-8F7F-475293141B2D}" destId="{0238B9A7-C99E-40A6-8B6C-922AC56C66A0}" srcOrd="2" destOrd="0" presId="urn:microsoft.com/office/officeart/2008/layout/HorizontalMultiLevelHierarchy"/>
-    <dgm:cxn modelId="{9F6A3B05-EFC8-47C0-B429-AD2B8CAB5682}" type="presParOf" srcId="{0238B9A7-C99E-40A6-8B6C-922AC56C66A0}" destId="{48E53EC4-EEA4-4AED-AFD1-08A81A12FFC7}" srcOrd="0" destOrd="0" presId="urn:microsoft.com/office/officeart/2008/layout/HorizontalMultiLevelHierarchy"/>
-    <dgm:cxn modelId="{24B30326-0390-4A7E-8123-59217CDBECC5}" type="presParOf" srcId="{42F39154-3DCC-414F-8F7F-475293141B2D}" destId="{8EA0156C-92C5-4273-836E-FFF7B5834E26}" srcOrd="3" destOrd="0" presId="urn:microsoft.com/office/officeart/2008/layout/HorizontalMultiLevelHierarchy"/>
-    <dgm:cxn modelId="{E6C47AF9-4F13-4548-8BEC-E2F5CCF14F93}" type="presParOf" srcId="{8EA0156C-92C5-4273-836E-FFF7B5834E26}" destId="{67B09942-7D77-4B70-95D9-7A721A980E4F}" srcOrd="0" destOrd="0" presId="urn:microsoft.com/office/officeart/2008/layout/HorizontalMultiLevelHierarchy"/>
-    <dgm:cxn modelId="{260CE131-2843-4216-B0B8-86C0A5A0A29C}" type="presParOf" srcId="{8EA0156C-92C5-4273-836E-FFF7B5834E26}" destId="{6B87E219-45DB-4E84-B2E9-8FEC91A71370}" srcOrd="1" destOrd="0" presId="urn:microsoft.com/office/officeart/2008/layout/HorizontalMultiLevelHierarchy"/>
-    <dgm:cxn modelId="{B60F3786-B163-4371-A5B0-8E06A1FC3D40}" type="presParOf" srcId="{6B87E219-45DB-4E84-B2E9-8FEC91A71370}" destId="{92F5080E-2F2B-430D-8CC3-0B104A26B50B}" srcOrd="0" destOrd="0" presId="urn:microsoft.com/office/officeart/2008/layout/HorizontalMultiLevelHierarchy"/>
-    <dgm:cxn modelId="{E8C25458-E2BB-411F-86A0-0BBD9BF45D66}" type="presParOf" srcId="{92F5080E-2F2B-430D-8CC3-0B104A26B50B}" destId="{1596F6C5-A3A5-4120-9EA7-1F0F70B8703C}" srcOrd="0" destOrd="0" presId="urn:microsoft.com/office/officeart/2008/layout/HorizontalMultiLevelHierarchy"/>
-    <dgm:cxn modelId="{CFC1631B-D8F4-431D-BFAA-6C695FB9913E}" type="presParOf" srcId="{6B87E219-45DB-4E84-B2E9-8FEC91A71370}" destId="{BB93AB7F-75EA-4E4E-9FDD-558E36621131}" srcOrd="1" destOrd="0" presId="urn:microsoft.com/office/officeart/2008/layout/HorizontalMultiLevelHierarchy"/>
-    <dgm:cxn modelId="{83D4ACE2-72A8-4C1D-BE8D-D4583C544684}" type="presParOf" srcId="{BB93AB7F-75EA-4E4E-9FDD-558E36621131}" destId="{A743EB29-D9B6-498B-BD96-21E8580439C8}" srcOrd="0" destOrd="0" presId="urn:microsoft.com/office/officeart/2008/layout/HorizontalMultiLevelHierarchy"/>
-    <dgm:cxn modelId="{C901BE27-4BC1-44C1-AEDB-A29D03A08957}" type="presParOf" srcId="{BB93AB7F-75EA-4E4E-9FDD-558E36621131}" destId="{3C547DDF-53DF-4E09-BCCB-D9A6B3D26E86}" srcOrd="1" destOrd="0" presId="urn:microsoft.com/office/officeart/2008/layout/HorizontalMultiLevelHierarchy"/>
-    <dgm:cxn modelId="{BB0C0DB5-3651-47C9-B892-56D18DC8A210}" type="presParOf" srcId="{6B87E219-45DB-4E84-B2E9-8FEC91A71370}" destId="{BEBEBD2D-F17D-4782-8531-22A5754B61D9}" srcOrd="2" destOrd="0" presId="urn:microsoft.com/office/officeart/2008/layout/HorizontalMultiLevelHierarchy"/>
-    <dgm:cxn modelId="{23B04618-AB66-4C1A-90C9-8F02E4DD009D}" type="presParOf" srcId="{BEBEBD2D-F17D-4782-8531-22A5754B61D9}" destId="{7E21C657-4C53-453B-9BB3-0A5C00A8025B}" srcOrd="0" destOrd="0" presId="urn:microsoft.com/office/officeart/2008/layout/HorizontalMultiLevelHierarchy"/>
-    <dgm:cxn modelId="{69102127-0C3B-4AE3-A792-F875EF3E5D3D}" type="presParOf" srcId="{6B87E219-45DB-4E84-B2E9-8FEC91A71370}" destId="{CF03882D-0945-4186-946A-50178DC9BB96}" srcOrd="3" destOrd="0" presId="urn:microsoft.com/office/officeart/2008/layout/HorizontalMultiLevelHierarchy"/>
-    <dgm:cxn modelId="{CC18C19C-58CE-4FDD-AFF7-2FDA315325E9}" type="presParOf" srcId="{CF03882D-0945-4186-946A-50178DC9BB96}" destId="{3EEC2081-CC1A-4E1C-BA48-44585EA68547}" srcOrd="0" destOrd="0" presId="urn:microsoft.com/office/officeart/2008/layout/HorizontalMultiLevelHierarchy"/>
-    <dgm:cxn modelId="{7BB98370-5521-4958-B2DB-4C08305AF112}" type="presParOf" srcId="{CF03882D-0945-4186-946A-50178DC9BB96}" destId="{A72E83BD-80EC-415F-9F9F-D8CD88B3D526}" srcOrd="1" destOrd="0" presId="urn:microsoft.com/office/officeart/2008/layout/HorizontalMultiLevelHierarchy"/>
+    <dgm:cxn modelId="{A8E6CFB7-FF28-4A37-AA69-4B97D4F2399D}" type="presOf" srcId="{31A7BC50-FF5F-460C-B46E-9EEE044863D7}" destId="{1211E5E0-DEB9-4AD3-92AB-E11B5E3DE7AE}" srcOrd="0" destOrd="0" presId="urn:microsoft.com/office/officeart/2008/layout/HorizontalMultiLevelHierarchy"/>
+    <dgm:cxn modelId="{D9411F5B-B577-4AE9-810A-200220CB8772}" type="presOf" srcId="{6C552E86-5F8E-4BD8-AF05-52BA6D152C53}" destId="{24212132-823E-4D4A-AEEB-AEDC60911930}" srcOrd="1" destOrd="0" presId="urn:microsoft.com/office/officeart/2008/layout/HorizontalMultiLevelHierarchy"/>
+    <dgm:cxn modelId="{714ABC4B-BEC6-4EDB-BEFC-C41BBEE26301}" type="presOf" srcId="{7C905E6E-80F7-4A89-BEE4-2BC23BB034EF}" destId="{8EC4DB6A-5F67-45F6-AA9E-CD0702C82E5B}" srcOrd="1" destOrd="0" presId="urn:microsoft.com/office/officeart/2008/layout/HorizontalMultiLevelHierarchy"/>
+    <dgm:cxn modelId="{DB8A99BC-5915-4890-AA71-0F542FA2759F}" type="presOf" srcId="{82A3C46B-98EB-477D-BEAA-00A5B6BB53CC}" destId="{67B09942-7D77-4B70-95D9-7A721A980E4F}" srcOrd="0" destOrd="0" presId="urn:microsoft.com/office/officeart/2008/layout/HorizontalMultiLevelHierarchy"/>
+    <dgm:cxn modelId="{4E416153-C24B-4988-BAA9-BE36E9CE936C}" type="presParOf" srcId="{6587A485-EA4E-4802-B5CA-7DD28221E486}" destId="{8B8FA102-5406-4C16-B074-3FA1B9C01037}" srcOrd="0" destOrd="0" presId="urn:microsoft.com/office/officeart/2008/layout/HorizontalMultiLevelHierarchy"/>
+    <dgm:cxn modelId="{0B3B2C3F-96A6-4F2F-B137-376D0434AF40}" type="presParOf" srcId="{8B8FA102-5406-4C16-B074-3FA1B9C01037}" destId="{0ADE3CB0-77D7-4A10-BC8A-AC95ED09032F}" srcOrd="0" destOrd="0" presId="urn:microsoft.com/office/officeart/2008/layout/HorizontalMultiLevelHierarchy"/>
+    <dgm:cxn modelId="{346F2740-E38A-4C72-9675-BAB2B9824419}" type="presParOf" srcId="{8B8FA102-5406-4C16-B074-3FA1B9C01037}" destId="{42F39154-3DCC-414F-8F7F-475293141B2D}" srcOrd="1" destOrd="0" presId="urn:microsoft.com/office/officeart/2008/layout/HorizontalMultiLevelHierarchy"/>
+    <dgm:cxn modelId="{924D279E-BF74-4C2E-9DE6-21C85B2E221F}" type="presParOf" srcId="{42F39154-3DCC-414F-8F7F-475293141B2D}" destId="{5EC8FF2A-D520-4E28-906A-B2CA2BA7BFC3}" srcOrd="0" destOrd="0" presId="urn:microsoft.com/office/officeart/2008/layout/HorizontalMultiLevelHierarchy"/>
+    <dgm:cxn modelId="{F7E3E81B-398E-4C10-9176-E57ED3F68C08}" type="presParOf" srcId="{5EC8FF2A-D520-4E28-906A-B2CA2BA7BFC3}" destId="{8EC4DB6A-5F67-45F6-AA9E-CD0702C82E5B}" srcOrd="0" destOrd="0" presId="urn:microsoft.com/office/officeart/2008/layout/HorizontalMultiLevelHierarchy"/>
+    <dgm:cxn modelId="{376B4200-9F77-4D85-A463-707348123FF9}" type="presParOf" srcId="{42F39154-3DCC-414F-8F7F-475293141B2D}" destId="{0E434AB5-5047-4A53-AB52-DCCFE9CE6D39}" srcOrd="1" destOrd="0" presId="urn:microsoft.com/office/officeart/2008/layout/HorizontalMultiLevelHierarchy"/>
+    <dgm:cxn modelId="{01A59AF8-C88C-419D-8EBB-E3A6F897328C}" type="presParOf" srcId="{0E434AB5-5047-4A53-AB52-DCCFE9CE6D39}" destId="{5AE4CE9C-589B-45C2-A8C0-2B656B0B1C4B}" srcOrd="0" destOrd="0" presId="urn:microsoft.com/office/officeart/2008/layout/HorizontalMultiLevelHierarchy"/>
+    <dgm:cxn modelId="{EDD19505-8291-43FB-86C8-83B3E6AB3BAE}" type="presParOf" srcId="{0E434AB5-5047-4A53-AB52-DCCFE9CE6D39}" destId="{826AE6F7-28EC-4461-B346-231B5F40917F}" srcOrd="1" destOrd="0" presId="urn:microsoft.com/office/officeart/2008/layout/HorizontalMultiLevelHierarchy"/>
+    <dgm:cxn modelId="{E0C3389A-7832-46B2-87F9-1232E739546F}" type="presParOf" srcId="{826AE6F7-28EC-4461-B346-231B5F40917F}" destId="{1211E5E0-DEB9-4AD3-92AB-E11B5E3DE7AE}" srcOrd="0" destOrd="0" presId="urn:microsoft.com/office/officeart/2008/layout/HorizontalMultiLevelHierarchy"/>
+    <dgm:cxn modelId="{0936C9E8-5289-4978-997B-EC21D3B275DE}" type="presParOf" srcId="{1211E5E0-DEB9-4AD3-92AB-E11B5E3DE7AE}" destId="{E8A8AFE2-79A8-450F-B226-9496AAD0C999}" srcOrd="0" destOrd="0" presId="urn:microsoft.com/office/officeart/2008/layout/HorizontalMultiLevelHierarchy"/>
+    <dgm:cxn modelId="{E7F8CBFB-4FE1-4BC3-8326-BAE49EE388C3}" type="presParOf" srcId="{826AE6F7-28EC-4461-B346-231B5F40917F}" destId="{D518F31F-659F-4079-B871-B90D9A205423}" srcOrd="1" destOrd="0" presId="urn:microsoft.com/office/officeart/2008/layout/HorizontalMultiLevelHierarchy"/>
+    <dgm:cxn modelId="{76D0A358-BDBB-4F01-9C76-CEACD8C1DB75}" type="presParOf" srcId="{D518F31F-659F-4079-B871-B90D9A205423}" destId="{F4814D2A-5DAD-4432-97D2-D960A47781D0}" srcOrd="0" destOrd="0" presId="urn:microsoft.com/office/officeart/2008/layout/HorizontalMultiLevelHierarchy"/>
+    <dgm:cxn modelId="{D1BCC89D-9720-4182-937F-A6996081293C}" type="presParOf" srcId="{D518F31F-659F-4079-B871-B90D9A205423}" destId="{3D15A69D-BEC2-401B-8469-71A723196E07}" srcOrd="1" destOrd="0" presId="urn:microsoft.com/office/officeart/2008/layout/HorizontalMultiLevelHierarchy"/>
+    <dgm:cxn modelId="{2C120FEC-1651-479B-84CC-BE4B0B9E22B6}" type="presParOf" srcId="{826AE6F7-28EC-4461-B346-231B5F40917F}" destId="{4C1FB17D-AF85-4833-8C07-DD36A77FC9C7}" srcOrd="2" destOrd="0" presId="urn:microsoft.com/office/officeart/2008/layout/HorizontalMultiLevelHierarchy"/>
+    <dgm:cxn modelId="{86D73722-760E-49EA-9CE7-0140C9469E73}" type="presParOf" srcId="{4C1FB17D-AF85-4833-8C07-DD36A77FC9C7}" destId="{43236464-8DF3-4027-AA22-060D72CB7BC9}" srcOrd="0" destOrd="0" presId="urn:microsoft.com/office/officeart/2008/layout/HorizontalMultiLevelHierarchy"/>
+    <dgm:cxn modelId="{5F812828-04D1-4701-9692-FFDDF985AE48}" type="presParOf" srcId="{826AE6F7-28EC-4461-B346-231B5F40917F}" destId="{E625F8AF-8AA4-414A-B507-A3B7BAB2CF5D}" srcOrd="3" destOrd="0" presId="urn:microsoft.com/office/officeart/2008/layout/HorizontalMultiLevelHierarchy"/>
+    <dgm:cxn modelId="{DCD7D255-1992-4A9D-ABA3-04C91CF5D846}" type="presParOf" srcId="{E625F8AF-8AA4-414A-B507-A3B7BAB2CF5D}" destId="{950FBF10-1741-4503-ABB1-2F8FCAD34057}" srcOrd="0" destOrd="0" presId="urn:microsoft.com/office/officeart/2008/layout/HorizontalMultiLevelHierarchy"/>
+    <dgm:cxn modelId="{45603936-BD27-4500-B504-2813BFE3A229}" type="presParOf" srcId="{E625F8AF-8AA4-414A-B507-A3B7BAB2CF5D}" destId="{55DA8FBA-C68A-412D-BE9E-736B21B03972}" srcOrd="1" destOrd="0" presId="urn:microsoft.com/office/officeart/2008/layout/HorizontalMultiLevelHierarchy"/>
+    <dgm:cxn modelId="{D9676C44-F34F-4904-B17D-CDA985705DF1}" type="presParOf" srcId="{826AE6F7-28EC-4461-B346-231B5F40917F}" destId="{F6406468-0621-4234-B374-DF8C3885D98E}" srcOrd="4" destOrd="0" presId="urn:microsoft.com/office/officeart/2008/layout/HorizontalMultiLevelHierarchy"/>
+    <dgm:cxn modelId="{06446FA2-F86C-425C-B61E-20FD3789904F}" type="presParOf" srcId="{F6406468-0621-4234-B374-DF8C3885D98E}" destId="{24212132-823E-4D4A-AEEB-AEDC60911930}" srcOrd="0" destOrd="0" presId="urn:microsoft.com/office/officeart/2008/layout/HorizontalMultiLevelHierarchy"/>
+    <dgm:cxn modelId="{9F33BC05-1B6A-4180-8A01-80B9A3B5A945}" type="presParOf" srcId="{826AE6F7-28EC-4461-B346-231B5F40917F}" destId="{921902FD-42A8-4610-BF2E-AE1519FFB00D}" srcOrd="5" destOrd="0" presId="urn:microsoft.com/office/officeart/2008/layout/HorizontalMultiLevelHierarchy"/>
+    <dgm:cxn modelId="{8E0A6F61-1F4E-4D02-A5D7-329A70394126}" type="presParOf" srcId="{921902FD-42A8-4610-BF2E-AE1519FFB00D}" destId="{BDC9F8F2-4170-412C-BC6C-17F2BB414DC8}" srcOrd="0" destOrd="0" presId="urn:microsoft.com/office/officeart/2008/layout/HorizontalMultiLevelHierarchy"/>
+    <dgm:cxn modelId="{F48B658F-3DE5-48C4-938C-5BCE4BE7A37E}" type="presParOf" srcId="{921902FD-42A8-4610-BF2E-AE1519FFB00D}" destId="{4E0C1086-E999-4411-A2F7-1DF556282DC6}" srcOrd="1" destOrd="0" presId="urn:microsoft.com/office/officeart/2008/layout/HorizontalMultiLevelHierarchy"/>
+    <dgm:cxn modelId="{A21D9439-F85D-4B8F-B00A-4CA7D6756623}" type="presParOf" srcId="{826AE6F7-28EC-4461-B346-231B5F40917F}" destId="{914208A2-0A83-4AE0-9C25-385573AA40A7}" srcOrd="6" destOrd="0" presId="urn:microsoft.com/office/officeart/2008/layout/HorizontalMultiLevelHierarchy"/>
+    <dgm:cxn modelId="{8A56D6B0-E62D-48E8-BEC1-0605B8DAFBB6}" type="presParOf" srcId="{914208A2-0A83-4AE0-9C25-385573AA40A7}" destId="{743DB70C-9B36-483F-8082-7EC9C9EF949E}" srcOrd="0" destOrd="0" presId="urn:microsoft.com/office/officeart/2008/layout/HorizontalMultiLevelHierarchy"/>
+    <dgm:cxn modelId="{4338CDE4-C948-46DC-AE0F-E3834EEEEB7A}" type="presParOf" srcId="{826AE6F7-28EC-4461-B346-231B5F40917F}" destId="{96B861D0-9EFA-48FA-8C33-E8F3C158AC37}" srcOrd="7" destOrd="0" presId="urn:microsoft.com/office/officeart/2008/layout/HorizontalMultiLevelHierarchy"/>
+    <dgm:cxn modelId="{C89A0AFD-6933-4519-B296-C60E93AEA384}" type="presParOf" srcId="{96B861D0-9EFA-48FA-8C33-E8F3C158AC37}" destId="{234685F2-A4DC-417F-9B19-75975E6BC406}" srcOrd="0" destOrd="0" presId="urn:microsoft.com/office/officeart/2008/layout/HorizontalMultiLevelHierarchy"/>
+    <dgm:cxn modelId="{EBF51712-6D6F-4C83-BC54-EF9F26EC52A2}" type="presParOf" srcId="{96B861D0-9EFA-48FA-8C33-E8F3C158AC37}" destId="{1BBD7E91-89F6-4753-ADC8-6F6ED429E34E}" srcOrd="1" destOrd="0" presId="urn:microsoft.com/office/officeart/2008/layout/HorizontalMultiLevelHierarchy"/>
+    <dgm:cxn modelId="{B2633A17-AE6E-45E0-A0F8-4E12B921BC21}" type="presParOf" srcId="{42F39154-3DCC-414F-8F7F-475293141B2D}" destId="{0238B9A7-C99E-40A6-8B6C-922AC56C66A0}" srcOrd="2" destOrd="0" presId="urn:microsoft.com/office/officeart/2008/layout/HorizontalMultiLevelHierarchy"/>
+    <dgm:cxn modelId="{87C093D1-00A4-4F32-BC12-EFCFB5B398D3}" type="presParOf" srcId="{0238B9A7-C99E-40A6-8B6C-922AC56C66A0}" destId="{48E53EC4-EEA4-4AED-AFD1-08A81A12FFC7}" srcOrd="0" destOrd="0" presId="urn:microsoft.com/office/officeart/2008/layout/HorizontalMultiLevelHierarchy"/>
+    <dgm:cxn modelId="{F34C1F86-DC2C-443A-B32E-357BE8AEF51D}" type="presParOf" srcId="{42F39154-3DCC-414F-8F7F-475293141B2D}" destId="{8EA0156C-92C5-4273-836E-FFF7B5834E26}" srcOrd="3" destOrd="0" presId="urn:microsoft.com/office/officeart/2008/layout/HorizontalMultiLevelHierarchy"/>
+    <dgm:cxn modelId="{2280D49C-2492-4E61-8297-ED9D497D5654}" type="presParOf" srcId="{8EA0156C-92C5-4273-836E-FFF7B5834E26}" destId="{67B09942-7D77-4B70-95D9-7A721A980E4F}" srcOrd="0" destOrd="0" presId="urn:microsoft.com/office/officeart/2008/layout/HorizontalMultiLevelHierarchy"/>
+    <dgm:cxn modelId="{86F9055E-07DA-4A1B-B584-2AD58B612EB3}" type="presParOf" srcId="{8EA0156C-92C5-4273-836E-FFF7B5834E26}" destId="{6B87E219-45DB-4E84-B2E9-8FEC91A71370}" srcOrd="1" destOrd="0" presId="urn:microsoft.com/office/officeart/2008/layout/HorizontalMultiLevelHierarchy"/>
+    <dgm:cxn modelId="{E449CF23-1224-42D7-A9C5-FF445E7FC208}" type="presParOf" srcId="{6B87E219-45DB-4E84-B2E9-8FEC91A71370}" destId="{92F5080E-2F2B-430D-8CC3-0B104A26B50B}" srcOrd="0" destOrd="0" presId="urn:microsoft.com/office/officeart/2008/layout/HorizontalMultiLevelHierarchy"/>
+    <dgm:cxn modelId="{41E8179C-68CB-4C21-BB11-4DDFDE95F571}" type="presParOf" srcId="{92F5080E-2F2B-430D-8CC3-0B104A26B50B}" destId="{1596F6C5-A3A5-4120-9EA7-1F0F70B8703C}" srcOrd="0" destOrd="0" presId="urn:microsoft.com/office/officeart/2008/layout/HorizontalMultiLevelHierarchy"/>
+    <dgm:cxn modelId="{76560BFF-2D4D-451A-A0E5-21A64AB96182}" type="presParOf" srcId="{6B87E219-45DB-4E84-B2E9-8FEC91A71370}" destId="{BB93AB7F-75EA-4E4E-9FDD-558E36621131}" srcOrd="1" destOrd="0" presId="urn:microsoft.com/office/officeart/2008/layout/HorizontalMultiLevelHierarchy"/>
+    <dgm:cxn modelId="{93C3AA59-B9AD-400B-97E5-B184B9CE4696}" type="presParOf" srcId="{BB93AB7F-75EA-4E4E-9FDD-558E36621131}" destId="{A743EB29-D9B6-498B-BD96-21E8580439C8}" srcOrd="0" destOrd="0" presId="urn:microsoft.com/office/officeart/2008/layout/HorizontalMultiLevelHierarchy"/>
+    <dgm:cxn modelId="{639BD3EF-90D8-4CAF-844D-811E17A6FCD5}" type="presParOf" srcId="{BB93AB7F-75EA-4E4E-9FDD-558E36621131}" destId="{3C547DDF-53DF-4E09-BCCB-D9A6B3D26E86}" srcOrd="1" destOrd="0" presId="urn:microsoft.com/office/officeart/2008/layout/HorizontalMultiLevelHierarchy"/>
+    <dgm:cxn modelId="{D4FBC4A2-CE49-4E0D-A2BD-00CA76DCEAD7}" type="presParOf" srcId="{6B87E219-45DB-4E84-B2E9-8FEC91A71370}" destId="{BEBEBD2D-F17D-4782-8531-22A5754B61D9}" srcOrd="2" destOrd="0" presId="urn:microsoft.com/office/officeart/2008/layout/HorizontalMultiLevelHierarchy"/>
+    <dgm:cxn modelId="{C5A468B9-611D-4E53-961A-63E5E60BFC51}" type="presParOf" srcId="{BEBEBD2D-F17D-4782-8531-22A5754B61D9}" destId="{7E21C657-4C53-453B-9BB3-0A5C00A8025B}" srcOrd="0" destOrd="0" presId="urn:microsoft.com/office/officeart/2008/layout/HorizontalMultiLevelHierarchy"/>
+    <dgm:cxn modelId="{01E746EE-BFB3-4748-BA38-C57F0A5DC57C}" type="presParOf" srcId="{6B87E219-45DB-4E84-B2E9-8FEC91A71370}" destId="{CF03882D-0945-4186-946A-50178DC9BB96}" srcOrd="3" destOrd="0" presId="urn:microsoft.com/office/officeart/2008/layout/HorizontalMultiLevelHierarchy"/>
+    <dgm:cxn modelId="{385132DC-F488-49FC-8587-DF523CF655CC}" type="presParOf" srcId="{CF03882D-0945-4186-946A-50178DC9BB96}" destId="{3EEC2081-CC1A-4E1C-BA48-44585EA68547}" srcOrd="0" destOrd="0" presId="urn:microsoft.com/office/officeart/2008/layout/HorizontalMultiLevelHierarchy"/>
+    <dgm:cxn modelId="{5B948B14-EEE1-4A63-A69D-8DAFD66BBC2E}" type="presParOf" srcId="{CF03882D-0945-4186-946A-50178DC9BB96}" destId="{A72E83BD-80EC-415F-9F9F-D8CD88B3D526}" srcOrd="1" destOrd="0" presId="urn:microsoft.com/office/officeart/2008/layout/HorizontalMultiLevelHierarchy"/>
   </dgm:cxnLst>
   <dgm:bg/>
   <dgm:whole/>
@@ -12097,7 +11819,7 @@
 </file>
 
 <file path=customXml/itemProps1.xml><?xml version="1.0" encoding="utf-8"?>
-<ds:datastoreItem xmlns:ds="http://schemas.openxmlformats.org/officeDocument/2006/customXml" ds:itemID="{20D228CE-935F-4CE8-98B1-0059CAA721D0}">
+<ds:datastoreItem xmlns:ds="http://schemas.openxmlformats.org/officeDocument/2006/customXml" ds:itemID="{4FC0402D-77B3-4E9C-B281-013ED238A7C8}">
   <ds:schemaRefs>
     <ds:schemaRef ds:uri="http://schemas.openxmlformats.org/officeDocument/2006/bibliography"/>
   </ds:schemaRefs>

</xml_diff>